<commit_message>
Updated written part 3
</commit_message>
<xml_diff>
--- a/WrittenComponent.docx
+++ b/WrittenComponent.docx
@@ -1,132 +1,56 @@
 
 <file path=word/document.xml><?xml version="1.0" encoding="utf-8"?>
-<w:document xmlns:o="urn:schemas-microsoft-com:office:office" xmlns:r="http://schemas.openxmlformats.org/officeDocument/2006/relationships" xmlns:v="urn:schemas-microsoft-com:vml" xmlns:w="http://schemas.openxmlformats.org/wordprocessingml/2006/main" xmlns:w10="urn:schemas-microsoft-com:office:word" xmlns:wp="http://schemas.openxmlformats.org/drawingml/2006/wordprocessingDrawing" xmlns:wps="http://schemas.microsoft.com/office/word/2010/wordprocessingShape" xmlns:wpg="http://schemas.microsoft.com/office/word/2010/wordprocessingGroup" xmlns:mc="http://schemas.openxmlformats.org/markup-compatibility/2006" xmlns:wp14="http://schemas.microsoft.com/office/word/2010/wordprocessingDrawing" xmlns:w14="http://schemas.microsoft.com/office/word/2010/wordml" mc:Ignorable="w14 wp14">
+<w:document xmlns:wpc="http://schemas.microsoft.com/office/word/2010/wordprocessingCanvas" xmlns:mc="http://schemas.openxmlformats.org/markup-compatibility/2006" xmlns:o="urn:schemas-microsoft-com:office:office" xmlns:r="http://schemas.openxmlformats.org/officeDocument/2006/relationships" xmlns:m="http://schemas.openxmlformats.org/officeDocument/2006/math" xmlns:v="urn:schemas-microsoft-com:vml" xmlns:wp14="http://schemas.microsoft.com/office/word/2010/wordprocessingDrawing" xmlns:wp="http://schemas.openxmlformats.org/drawingml/2006/wordprocessingDrawing" xmlns:w10="urn:schemas-microsoft-com:office:word" xmlns:w="http://schemas.openxmlformats.org/wordprocessingml/2006/main" xmlns:w14="http://schemas.microsoft.com/office/word/2010/wordml" xmlns:w15="http://schemas.microsoft.com/office/word/2012/wordml" xmlns:wpg="http://schemas.microsoft.com/office/word/2010/wordprocessingGroup" xmlns:wpi="http://schemas.microsoft.com/office/word/2010/wordprocessingInk" xmlns:wne="http://schemas.microsoft.com/office/word/2006/wordml" xmlns:wps="http://schemas.microsoft.com/office/word/2010/wordprocessingShape" mc:Ignorable="w14 w15 wp14">
   <w:body>
     <w:p>
-      <w:pPr>
-        <w:pStyle w:val="Normal"/>
-        <w:rPr>
-          <w:sz w:val="24"/>
-          <w:sz w:val="24"/>
-          <w:szCs w:val="24"/>
-          <w:rFonts w:ascii="Liberation Serif" w:hAnsi="Liberation Serif" w:eastAsia="Droid Sans Fallback" w:cs="FreeSans"/>
-          <w:color w:val="00000A"/>
-          <w:lang w:val="en-US" w:eastAsia="zh-CN" w:bidi="hi-IN"/>
-        </w:rPr>
-      </w:pPr>
-      <w:r>
-        <w:rPr/>
-        <w:t>Ojan Thornycroft</w:t>
-      </w:r>
-      <w:r/>
+      <w:proofErr w:type="spellStart"/>
+      <w:r>
+        <w:t>Ojan</w:t>
+      </w:r>
+      <w:proofErr w:type="spellEnd"/>
+      <w:r>
+        <w:t xml:space="preserve"> </w:t>
+      </w:r>
+      <w:proofErr w:type="spellStart"/>
+      <w:r>
+        <w:t>Thornycroft</w:t>
+      </w:r>
+      <w:proofErr w:type="spellEnd"/>
+    </w:p>
+    <w:p>
+      <w:r>
+        <w:t>Kaiwen Wang</w:t>
+      </w:r>
+    </w:p>
+    <w:p>
+      <w:r>
+        <w:t>Gavin Figueroa</w:t>
+      </w:r>
     </w:p>
     <w:p>
       <w:pPr>
-        <w:pStyle w:val="Normal"/>
-        <w:rPr>
-          <w:sz w:val="24"/>
-          <w:sz w:val="24"/>
-          <w:szCs w:val="24"/>
-          <w:rFonts w:ascii="Liberation Serif" w:hAnsi="Liberation Serif" w:eastAsia="Droid Sans Fallback" w:cs="FreeSans"/>
-          <w:color w:val="00000A"/>
-          <w:lang w:val="en-US" w:eastAsia="zh-CN" w:bidi="hi-IN"/>
-        </w:rPr>
+        <w:jc w:val="center"/>
       </w:pPr>
       <w:r>
-        <w:rPr/>
-        <w:t>Kaiwen Wang</w:t>
-      </w:r>
-      <w:r/>
+        <w:t>Math 2605 Project Written Component</w:t>
+      </w:r>
     </w:p>
     <w:p>
       <w:pPr>
-        <w:pStyle w:val="Normal"/>
-        <w:rPr>
-          <w:sz w:val="24"/>
-          <w:sz w:val="24"/>
-          <w:szCs w:val="24"/>
-          <w:rFonts w:ascii="Liberation Serif" w:hAnsi="Liberation Serif" w:eastAsia="Droid Sans Fallback" w:cs="FreeSans"/>
-          <w:color w:val="00000A"/>
-          <w:lang w:val="en-US" w:eastAsia="zh-CN" w:bidi="hi-IN"/>
-        </w:rPr>
+        <w:jc w:val="center"/>
       </w:pPr>
-      <w:r>
-        <w:rPr/>
-        <w:t>Gavin Figueroa</w:t>
-      </w:r>
-      <w:r/>
     </w:p>
     <w:p>
-      <w:pPr>
-        <w:pStyle w:val="Normal"/>
-        <w:jc w:val="center"/>
-        <w:rPr>
-          <w:sz w:val="24"/>
-          <w:sz w:val="24"/>
-          <w:szCs w:val="24"/>
-          <w:rFonts w:ascii="Liberation Serif" w:hAnsi="Liberation Serif" w:eastAsia="Droid Sans Fallback" w:cs="FreeSans"/>
-          <w:color w:val="00000A"/>
-          <w:lang w:val="en-US" w:eastAsia="zh-CN" w:bidi="hi-IN"/>
-        </w:rPr>
-      </w:pPr>
-      <w:r>
-        <w:rPr/>
-        <w:t>Math 2605 Project Written Component</w:t>
-      </w:r>
-      <w:r/>
+      <w:r>
+        <w:t>Part 1 e)</w:t>
+      </w:r>
     </w:p>
     <w:p>
-      <w:pPr>
-        <w:pStyle w:val="Normal"/>
-        <w:jc w:val="center"/>
+      <w:r>
         <w:rPr>
-          <w:sz w:val="24"/>
-          <w:sz w:val="24"/>
-          <w:szCs w:val="24"/>
-          <w:rFonts w:ascii="Liberation Serif" w:hAnsi="Liberation Serif" w:eastAsia="Droid Sans Fallback" w:cs="FreeSans"/>
-          <w:color w:val="00000A"/>
-          <w:lang w:val="en-US" w:eastAsia="zh-CN" w:bidi="hi-IN"/>
+          <w:noProof/>
+          <w:lang w:eastAsia="en-US" w:bidi="ar-SA"/>
         </w:rPr>
-      </w:pPr>
-      <w:r>
-        <w:rPr/>
-      </w:r>
-      <w:r/>
-    </w:p>
-    <w:p>
-      <w:pPr>
-        <w:pStyle w:val="Normal"/>
-        <w:jc w:val="left"/>
-        <w:rPr>
-          <w:sz w:val="24"/>
-          <w:sz w:val="24"/>
-          <w:szCs w:val="24"/>
-          <w:rFonts w:ascii="Liberation Serif" w:hAnsi="Liberation Serif" w:eastAsia="Droid Sans Fallback" w:cs="FreeSans"/>
-          <w:color w:val="00000A"/>
-          <w:lang w:val="en-US" w:eastAsia="zh-CN" w:bidi="hi-IN"/>
-        </w:rPr>
-      </w:pPr>
-      <w:r>
-        <w:rPr/>
-        <w:t>Part 1 e)</w:t>
-      </w:r>
-      <w:r/>
-    </w:p>
-    <w:p>
-      <w:pPr>
-        <w:pStyle w:val="Normal"/>
-        <w:jc w:val="left"/>
-        <w:rPr>
-          <w:sz w:val="24"/>
-          <w:sz w:val="24"/>
-          <w:szCs w:val="24"/>
-          <w:rFonts w:ascii="Liberation Serif" w:hAnsi="Liberation Serif" w:eastAsia="Droid Sans Fallback" w:cs="FreeSans"/>
-          <w:color w:val="00000A"/>
-          <w:lang w:val="en-US" w:eastAsia="zh-CN" w:bidi="hi-IN"/>
-        </w:rPr>
-      </w:pPr>
-      <w:r>
-        <w:rPr/>
         <w:drawing>
           <wp:inline distT="0" distB="0" distL="0" distR="0">
             <wp:extent cx="5756910" cy="3241675"/>
@@ -135,47 +59,20 @@
             <wp:cNvGraphicFramePr/>
             <a:graphic xmlns:a="http://schemas.openxmlformats.org/drawingml/2006/main">
               <a:graphicData uri="http://schemas.openxmlformats.org/drawingml/2006/chart">
-                <c:chart xmlns:c="http://schemas.openxmlformats.org/drawingml/2006/chart" xmlns:r="http://schemas.openxmlformats.org/officeDocument/2006/relationships" r:id="rId2"/>
+                <c:chart xmlns:c="http://schemas.openxmlformats.org/drawingml/2006/chart" xmlns:r="http://schemas.openxmlformats.org/officeDocument/2006/relationships" r:id="rId5"/>
               </a:graphicData>
             </a:graphic>
           </wp:inline>
         </w:drawing>
       </w:r>
-      <w:r/>
     </w:p>
+    <w:p/>
     <w:p>
-      <w:pPr>
-        <w:pStyle w:val="Normal"/>
-        <w:jc w:val="left"/>
+      <w:r>
         <w:rPr>
-          <w:sz w:val="24"/>
-          <w:sz w:val="24"/>
-          <w:szCs w:val="24"/>
-          <w:rFonts w:ascii="Liberation Serif" w:hAnsi="Liberation Serif" w:eastAsia="Droid Sans Fallback" w:cs="FreeSans"/>
-          <w:color w:val="00000A"/>
-          <w:lang w:val="en-US" w:eastAsia="zh-CN" w:bidi="hi-IN"/>
+          <w:noProof/>
+          <w:lang w:eastAsia="en-US" w:bidi="ar-SA"/>
         </w:rPr>
-      </w:pPr>
-      <w:r>
-        <w:rPr/>
-      </w:r>
-      <w:r/>
-    </w:p>
-    <w:p>
-      <w:pPr>
-        <w:pStyle w:val="Normal"/>
-        <w:jc w:val="left"/>
-        <w:rPr>
-          <w:sz w:val="24"/>
-          <w:sz w:val="24"/>
-          <w:szCs w:val="24"/>
-          <w:rFonts w:ascii="Liberation Serif" w:hAnsi="Liberation Serif" w:eastAsia="Droid Sans Fallback" w:cs="FreeSans"/>
-          <w:color w:val="00000A"/>
-          <w:lang w:val="en-US" w:eastAsia="zh-CN" w:bidi="hi-IN"/>
-        </w:rPr>
-      </w:pPr>
-      <w:r>
-        <w:rPr/>
         <w:drawing>
           <wp:inline distT="0" distB="0" distL="0" distR="0">
             <wp:extent cx="5765165" cy="3249295"/>
@@ -184,68 +81,25 @@
             <wp:cNvGraphicFramePr/>
             <a:graphic xmlns:a="http://schemas.openxmlformats.org/drawingml/2006/main">
               <a:graphicData uri="http://schemas.openxmlformats.org/drawingml/2006/chart">
-                <c:chart xmlns:c="http://schemas.openxmlformats.org/drawingml/2006/chart" xmlns:r="http://schemas.openxmlformats.org/officeDocument/2006/relationships" r:id="rId3"/>
+                <c:chart xmlns:c="http://schemas.openxmlformats.org/drawingml/2006/chart" xmlns:r="http://schemas.openxmlformats.org/officeDocument/2006/relationships" r:id="rId6"/>
               </a:graphicData>
             </a:graphic>
           </wp:inline>
         </w:drawing>
       </w:r>
-      <w:r/>
     </w:p>
     <w:p>
-      <w:pPr>
-        <w:pStyle w:val="Normal"/>
-        <w:jc w:val="left"/>
+      <w:r>
+        <w:br w:type="page"/>
+      </w:r>
+    </w:p>
+    <w:p/>
+    <w:p>
+      <w:r>
         <w:rPr>
-          <w:sz w:val="24"/>
-          <w:sz w:val="24"/>
-          <w:szCs w:val="24"/>
-          <w:rFonts w:ascii="Liberation Serif" w:hAnsi="Liberation Serif" w:eastAsia="Droid Sans Fallback" w:cs="FreeSans"/>
-          <w:color w:val="00000A"/>
-          <w:lang w:val="en-US" w:eastAsia="zh-CN" w:bidi="hi-IN"/>
+          <w:noProof/>
+          <w:lang w:eastAsia="en-US" w:bidi="ar-SA"/>
         </w:rPr>
-      </w:pPr>
-      <w:r>
-        <w:rPr/>
-      </w:r>
-      <w:r>
-        <w:br w:type="page"/>
-      </w:r>
-      <w:r/>
-    </w:p>
-    <w:p>
-      <w:pPr>
-        <w:pStyle w:val="Normal"/>
-        <w:jc w:val="left"/>
-        <w:rPr>
-          <w:sz w:val="24"/>
-          <w:sz w:val="24"/>
-          <w:szCs w:val="24"/>
-          <w:rFonts w:ascii="Liberation Serif" w:hAnsi="Liberation Serif" w:eastAsia="Droid Sans Fallback" w:cs="FreeSans"/>
-          <w:color w:val="00000A"/>
-          <w:lang w:val="en-US" w:eastAsia="zh-CN" w:bidi="hi-IN"/>
-        </w:rPr>
-      </w:pPr>
-      <w:r>
-        <w:rPr/>
-      </w:r>
-      <w:r/>
-    </w:p>
-    <w:p>
-      <w:pPr>
-        <w:pStyle w:val="Normal"/>
-        <w:jc w:val="left"/>
-        <w:rPr>
-          <w:sz w:val="24"/>
-          <w:sz w:val="24"/>
-          <w:szCs w:val="24"/>
-          <w:rFonts w:ascii="Liberation Serif" w:hAnsi="Liberation Serif" w:eastAsia="Droid Sans Fallback" w:cs="FreeSans"/>
-          <w:color w:val="00000A"/>
-          <w:lang w:val="en-US" w:eastAsia="zh-CN" w:bidi="hi-IN"/>
-        </w:rPr>
-      </w:pPr>
-      <w:r>
-        <w:rPr/>
         <w:drawing>
           <wp:inline distT="0" distB="0" distL="0" distR="0">
             <wp:extent cx="5756910" cy="3242310"/>
@@ -254,7 +108,7 @@
             <wp:cNvGraphicFramePr/>
             <a:graphic xmlns:a="http://schemas.openxmlformats.org/drawingml/2006/main">
               <a:graphicData uri="http://schemas.openxmlformats.org/drawingml/2006/chart">
-                <c:chart xmlns:c="http://schemas.openxmlformats.org/drawingml/2006/chart" xmlns:r="http://schemas.openxmlformats.org/officeDocument/2006/relationships" r:id="rId4"/>
+                <c:chart xmlns:c="http://schemas.openxmlformats.org/drawingml/2006/chart" xmlns:r="http://schemas.openxmlformats.org/officeDocument/2006/relationships" r:id="rId7"/>
               </a:graphicData>
             </a:graphic>
           </wp:inline>
@@ -263,59 +117,15 @@
       <w:r>
         <w:br w:type="page"/>
       </w:r>
-      <w:r/>
     </w:p>
+    <w:p/>
+    <w:p/>
     <w:p>
-      <w:pPr>
-        <w:pStyle w:val="Normal"/>
-        <w:jc w:val="left"/>
+      <w:r>
         <w:rPr>
-          <w:sz w:val="24"/>
-          <w:sz w:val="24"/>
-          <w:szCs w:val="24"/>
-          <w:rFonts w:ascii="Liberation Serif" w:hAnsi="Liberation Serif" w:eastAsia="Droid Sans Fallback" w:cs="FreeSans"/>
-          <w:color w:val="00000A"/>
-          <w:lang w:val="en-US" w:eastAsia="zh-CN" w:bidi="hi-IN"/>
+          <w:noProof/>
+          <w:lang w:eastAsia="en-US" w:bidi="ar-SA"/>
         </w:rPr>
-      </w:pPr>
-      <w:r>
-        <w:rPr/>
-      </w:r>
-      <w:r/>
-    </w:p>
-    <w:p>
-      <w:pPr>
-        <w:pStyle w:val="Normal"/>
-        <w:jc w:val="left"/>
-        <w:rPr>
-          <w:sz w:val="24"/>
-          <w:sz w:val="24"/>
-          <w:szCs w:val="24"/>
-          <w:rFonts w:ascii="Liberation Serif" w:hAnsi="Liberation Serif" w:eastAsia="Droid Sans Fallback" w:cs="FreeSans"/>
-          <w:color w:val="00000A"/>
-          <w:lang w:val="en-US" w:eastAsia="zh-CN" w:bidi="hi-IN"/>
-        </w:rPr>
-      </w:pPr>
-      <w:r>
-        <w:rPr/>
-      </w:r>
-      <w:r/>
-    </w:p>
-    <w:p>
-      <w:pPr>
-        <w:pStyle w:val="Normal"/>
-        <w:jc w:val="left"/>
-        <w:rPr>
-          <w:sz w:val="24"/>
-          <w:sz w:val="24"/>
-          <w:szCs w:val="24"/>
-          <w:rFonts w:ascii="Liberation Serif" w:hAnsi="Liberation Serif" w:eastAsia="Droid Sans Fallback" w:cs="FreeSans"/>
-          <w:color w:val="00000A"/>
-          <w:lang w:val="en-US" w:eastAsia="zh-CN" w:bidi="hi-IN"/>
-        </w:rPr>
-      </w:pPr>
-      <w:r>
-        <w:rPr/>
         <w:drawing>
           <wp:inline distT="0" distB="0" distL="0" distR="0">
             <wp:extent cx="5756910" cy="3241675"/>
@@ -324,7 +134,7 @@
             <wp:cNvGraphicFramePr/>
             <a:graphic xmlns:a="http://schemas.openxmlformats.org/drawingml/2006/main">
               <a:graphicData uri="http://schemas.openxmlformats.org/drawingml/2006/chart">
-                <c:chart xmlns:c="http://schemas.openxmlformats.org/drawingml/2006/chart" xmlns:r="http://schemas.openxmlformats.org/officeDocument/2006/relationships" r:id="rId5"/>
+                <c:chart xmlns:c="http://schemas.openxmlformats.org/drawingml/2006/chart" xmlns:r="http://schemas.openxmlformats.org/officeDocument/2006/relationships" r:id="rId8"/>
               </a:graphicData>
             </a:graphic>
           </wp:inline>
@@ -333,60 +143,63 @@
       <w:r>
         <w:br w:type="page"/>
       </w:r>
-      <w:r/>
     </w:p>
     <w:p>
-      <w:pPr>
-        <w:pStyle w:val="Normal"/>
-        <w:jc w:val="left"/>
-        <w:rPr>
-          <w:sz w:val="24"/>
-          <w:sz w:val="24"/>
-          <w:szCs w:val="24"/>
-          <w:rFonts w:ascii="Liberation Serif" w:hAnsi="Liberation Serif" w:eastAsia="Droid Sans Fallback" w:cs="FreeSans"/>
-          <w:color w:val="00000A"/>
-          <w:lang w:val="en-US" w:eastAsia="zh-CN" w:bidi="hi-IN"/>
-        </w:rPr>
-      </w:pPr>
-      <w:r>
-        <w:rPr/>
+      <w:r>
+        <w:lastRenderedPageBreak/>
         <w:t>Part 1 f)</w:t>
       </w:r>
-      <w:r/>
     </w:p>
     <w:p>
-      <w:pPr>
-        <w:pStyle w:val="Normal"/>
-        <w:jc w:val="left"/>
-        <w:rPr>
-          <w:sz w:val="24"/>
-          <w:sz w:val="24"/>
-          <w:szCs w:val="24"/>
-          <w:rFonts w:ascii="Liberation Serif" w:hAnsi="Liberation Serif" w:eastAsia="Droid Sans Fallback" w:cs="FreeSans"/>
-          <w:color w:val="00000A"/>
-          <w:lang w:val="en-US" w:eastAsia="zh-CN" w:bidi="hi-IN"/>
-        </w:rPr>
-      </w:pPr>
-      <w:r>
-        <w:rPr/>
+      <w:r>
         <w:tab/>
-        <w:t>i) By using LU or QR-factorizations, we can solve the problem with forward and backward substitution. This process involves a concrete number of simple algebraic operations directly proportional to the size of the give matrix. On the other hand, calculating the inverse matrix would not be easily be formulated into a procedure that can given to a computer. If one did create such a procedure, it would require many more multiplication and division operations, which would increase error due to the finite precision of floating point storage.</w:t>
-      </w:r>
-      <w:r/>
+      </w:r>
+      <w:proofErr w:type="spellStart"/>
+      <w:r>
+        <w:t>i</w:t>
+      </w:r>
+      <w:proofErr w:type="spellEnd"/>
+      <w:r>
+        <w:t xml:space="preserve">) By using LU or QR-factorizations, we can solve the problem with forward and backward substitution. This process involves a concrete </w:t>
+      </w:r>
+      <w:r>
+        <w:t xml:space="preserve">number of simple algebraic operations directly proportional to the size of the give matrix. On the other hand, calculating the inverse matrix would not be easily be formulated into a procedure that can </w:t>
+      </w:r>
+      <w:proofErr w:type="spellStart"/>
+      <w:r>
+        <w:t>given</w:t>
+      </w:r>
+      <w:proofErr w:type="spellEnd"/>
+      <w:r>
+        <w:t xml:space="preserve"> to a computer. If one did create such a procedur</w:t>
+      </w:r>
+      <w:r>
+        <w:t>e, it would require many more multiplication and division operations, which would increase error due to the finite precision of floating point storage.</w:t>
+      </w:r>
     </w:p>
     <w:p>
-      <w:pPr>
-        <w:pStyle w:val="Normal"/>
-        <w:jc w:val="left"/>
-      </w:pPr>
-      <w:r>
-        <w:rPr/>
+      <w:r>
         <w:tab/>
-        <w:t>ii) Using LU or QR-factorizations does not incur significant error, as seen in the graphs above. As n increases, there is little change in the error of (LU – H)/(QR – H) and (Hx – b), meaning that these factorizations can be used effectively when scaled to higher n values. The i</w:t>
-      </w:r>
-      <w:r>
-        <w:rPr/>
-        <w:t>ncrease in error, which was recorded to be no larger than 1E</w:t>
+        <w:t>ii) Using LU or QR-factorizations does not incur significant error, as seen in the graphs above. As n i</w:t>
+      </w:r>
+      <w:r>
+        <w:t>ncreases, there is little change in the error of (LU – H)</w:t>
+      </w:r>
+      <w:proofErr w:type="gramStart"/>
+      <w:r>
+        <w:t>/(</w:t>
+      </w:r>
+      <w:proofErr w:type="gramEnd"/>
+      <w:r>
+        <w:t>QR – H) and (</w:t>
+      </w:r>
+      <w:proofErr w:type="spellStart"/>
+      <w:r>
+        <w:t>Hx</w:t>
+      </w:r>
+      <w:proofErr w:type="spellEnd"/>
+      <w:r>
+        <w:t xml:space="preserve"> – b), meaning that these factorizations can be used effectively when scaled to higher n values. The increase in error, which was recorded to be no larger than 1E</w:t>
       </w:r>
       <w:r>
         <w:rPr>
@@ -395,55 +208,623 @@
         <w:t>-12</w:t>
       </w:r>
       <w:r>
-        <w:rPr/>
-        <w:t xml:space="preserve"> for (Hx - b), is well worth the decrease in runtime.</w:t>
-      </w:r>
-      <w:r/>
+        <w:t xml:space="preserve"> for (</w:t>
+      </w:r>
+      <w:proofErr w:type="spellStart"/>
+      <w:r>
+        <w:t>Hx</w:t>
+      </w:r>
+      <w:proofErr w:type="spellEnd"/>
+      <w:r>
+        <w:t xml:space="preserve"> - b), is</w:t>
+      </w:r>
+      <w:r>
+        <w:t xml:space="preserve"> well worth the decrease in runtime.</w:t>
+      </w:r>
+    </w:p>
+    <w:p/>
+    <w:p>
+      <w:r>
+        <w:t>Part 3:</w:t>
+      </w:r>
+    </w:p>
+    <w:p>
+      <w:pPr>
+        <w:pStyle w:val="ListParagraph"/>
+        <w:numPr>
+          <w:ilvl w:val="0"/>
+          <w:numId w:val="1"/>
+        </w:numPr>
+      </w:pPr>
+      <w:r>
+        <w:t xml:space="preserve">The matrix A denotes the proportion of the current population that moves on to the next age group. The first row appears to be the reproduction rate for each age group, which adds to the population. Many of the factors that cause this are physical, such as old age or lack of health care. Also, it is unknown what population this describes, so there could be differences in social structure and availability of clean water. </w:t>
+      </w:r>
+    </w:p>
+    <w:p>
+      <w:pPr>
+        <w:pStyle w:val="ListParagraph"/>
+        <w:numPr>
+          <w:ilvl w:val="0"/>
+          <w:numId w:val="1"/>
+        </w:numPr>
+      </w:pPr>
+      <w:r>
+        <w:t xml:space="preserve">The population tends to increase fairly quickly, starting with 16,474 and going to 17,258 to 22,151. This seems to indicate a logarithmic </w:t>
+      </w:r>
+      <w:r>
+        <w:t>growth rate with it eventually capping out at some point</w:t>
+      </w:r>
+      <w:r>
+        <w:t xml:space="preserve">. </w:t>
+      </w:r>
+    </w:p>
+    <w:p>
+      <w:pPr>
+        <w:pStyle w:val="ListParagraph"/>
+        <w:numPr>
+          <w:ilvl w:val="0"/>
+          <w:numId w:val="1"/>
+        </w:numPr>
+      </w:pPr>
+      <w:r>
+        <w:t>The largest eigenv</w:t>
+      </w:r>
+      <w:r>
+        <w:t>alue of the matrix is .99999999</w:t>
+      </w:r>
+      <w:r>
+        <w:t xml:space="preserve">. This means that the population will become stable in the long run, after a period of growth. It appears to converge exactly to one, which would fit the </w:t>
+      </w:r>
+      <w:r>
+        <w:t xml:space="preserve">predicted growth pattern. </w:t>
+      </w:r>
+    </w:p>
+    <w:p>
+      <w:pPr>
+        <w:pStyle w:val="ListParagraph"/>
+        <w:numPr>
+          <w:ilvl w:val="0"/>
+          <w:numId w:val="1"/>
+        </w:numPr>
+      </w:pPr>
+      <w:r>
+        <w:t xml:space="preserve">A decrease in the birth rate of the second age group made very little impact on the eigenvalue of the function. The calculated eigenvalue ended up being 1.00000002, which is still very close to one. This means that the population remained very stable even after these changes.  </w:t>
+      </w:r>
+      <w:bookmarkStart w:id="0" w:name="_GoBack"/>
+      <w:bookmarkEnd w:id="0"/>
     </w:p>
     <w:sectPr>
-      <w:type w:val="nextPage"/>
       <w:pgSz w:w="12240" w:h="15840"/>
-      <w:pgMar w:left="1134" w:right="1134" w:header="0" w:top="1134" w:footer="0" w:bottom="1134" w:gutter="0"/>
-      <w:pgNumType w:fmt="decimal"/>
-      <w:formProt w:val="false"/>
-      <w:textDirection w:val="lrTb"/>
-      <w:docGrid w:type="default" w:linePitch="240" w:charSpace="4294961151"/>
+      <w:pgMar w:top="1134" w:right="1134" w:bottom="1134" w:left="1134" w:header="0" w:footer="0" w:gutter="0"/>
+      <w:cols w:space="720"/>
+      <w:formProt w:val="0"/>
+      <w:docGrid w:linePitch="240" w:charSpace="-6145"/>
     </w:sectPr>
   </w:body>
 </w:document>
 </file>
 
+<file path=word/numbering.xml><?xml version="1.0" encoding="utf-8"?>
+<w:numbering xmlns:wpc="http://schemas.microsoft.com/office/word/2010/wordprocessingCanvas" xmlns:mc="http://schemas.openxmlformats.org/markup-compatibility/2006" xmlns:o="urn:schemas-microsoft-com:office:office" xmlns:r="http://schemas.openxmlformats.org/officeDocument/2006/relationships" xmlns:m="http://schemas.openxmlformats.org/officeDocument/2006/math" xmlns:v="urn:schemas-microsoft-com:vml" xmlns:wp14="http://schemas.microsoft.com/office/word/2010/wordprocessingDrawing" xmlns:wp="http://schemas.openxmlformats.org/drawingml/2006/wordprocessingDrawing" xmlns:w10="urn:schemas-microsoft-com:office:word" xmlns:w="http://schemas.openxmlformats.org/wordprocessingml/2006/main" xmlns:w14="http://schemas.microsoft.com/office/word/2010/wordml" xmlns:w15="http://schemas.microsoft.com/office/word/2012/wordml" xmlns:wpg="http://schemas.microsoft.com/office/word/2010/wordprocessingGroup" xmlns:wpi="http://schemas.microsoft.com/office/word/2010/wordprocessingInk" xmlns:wne="http://schemas.microsoft.com/office/word/2006/wordml" xmlns:wps="http://schemas.microsoft.com/office/word/2010/wordprocessingShape" mc:Ignorable="w14 w15 wp14">
+  <w:abstractNum w:abstractNumId="0">
+    <w:nsid w:val="47FD767C"/>
+    <w:multiLevelType w:val="hybridMultilevel"/>
+    <w:tmpl w:val="01243B08"/>
+    <w:lvl w:ilvl="0" w:tplc="04090019">
+      <w:start w:val="1"/>
+      <w:numFmt w:val="lowerLetter"/>
+      <w:lvlText w:val="%1."/>
+      <w:lvlJc w:val="left"/>
+      <w:pPr>
+        <w:ind w:left="720" w:hanging="360"/>
+      </w:pPr>
+      <w:rPr>
+        <w:rFonts w:hint="default"/>
+      </w:rPr>
+    </w:lvl>
+    <w:lvl w:ilvl="1" w:tplc="04090019" w:tentative="1">
+      <w:start w:val="1"/>
+      <w:numFmt w:val="lowerLetter"/>
+      <w:lvlText w:val="%2."/>
+      <w:lvlJc w:val="left"/>
+      <w:pPr>
+        <w:ind w:left="1440" w:hanging="360"/>
+      </w:pPr>
+    </w:lvl>
+    <w:lvl w:ilvl="2" w:tplc="0409001B" w:tentative="1">
+      <w:start w:val="1"/>
+      <w:numFmt w:val="lowerRoman"/>
+      <w:lvlText w:val="%3."/>
+      <w:lvlJc w:val="right"/>
+      <w:pPr>
+        <w:ind w:left="2160" w:hanging="180"/>
+      </w:pPr>
+    </w:lvl>
+    <w:lvl w:ilvl="3" w:tplc="0409000F" w:tentative="1">
+      <w:start w:val="1"/>
+      <w:numFmt w:val="decimal"/>
+      <w:lvlText w:val="%4."/>
+      <w:lvlJc w:val="left"/>
+      <w:pPr>
+        <w:ind w:left="2880" w:hanging="360"/>
+      </w:pPr>
+    </w:lvl>
+    <w:lvl w:ilvl="4" w:tplc="04090019" w:tentative="1">
+      <w:start w:val="1"/>
+      <w:numFmt w:val="lowerLetter"/>
+      <w:lvlText w:val="%5."/>
+      <w:lvlJc w:val="left"/>
+      <w:pPr>
+        <w:ind w:left="3600" w:hanging="360"/>
+      </w:pPr>
+    </w:lvl>
+    <w:lvl w:ilvl="5" w:tplc="0409001B" w:tentative="1">
+      <w:start w:val="1"/>
+      <w:numFmt w:val="lowerRoman"/>
+      <w:lvlText w:val="%6."/>
+      <w:lvlJc w:val="right"/>
+      <w:pPr>
+        <w:ind w:left="4320" w:hanging="180"/>
+      </w:pPr>
+    </w:lvl>
+    <w:lvl w:ilvl="6" w:tplc="0409000F" w:tentative="1">
+      <w:start w:val="1"/>
+      <w:numFmt w:val="decimal"/>
+      <w:lvlText w:val="%7."/>
+      <w:lvlJc w:val="left"/>
+      <w:pPr>
+        <w:ind w:left="5040" w:hanging="360"/>
+      </w:pPr>
+    </w:lvl>
+    <w:lvl w:ilvl="7" w:tplc="04090019" w:tentative="1">
+      <w:start w:val="1"/>
+      <w:numFmt w:val="lowerLetter"/>
+      <w:lvlText w:val="%8."/>
+      <w:lvlJc w:val="left"/>
+      <w:pPr>
+        <w:ind w:left="5760" w:hanging="360"/>
+      </w:pPr>
+    </w:lvl>
+    <w:lvl w:ilvl="8" w:tplc="0409001B" w:tentative="1">
+      <w:start w:val="1"/>
+      <w:numFmt w:val="lowerRoman"/>
+      <w:lvlText w:val="%9."/>
+      <w:lvlJc w:val="right"/>
+      <w:pPr>
+        <w:ind w:left="6480" w:hanging="180"/>
+      </w:pPr>
+    </w:lvl>
+  </w:abstractNum>
+  <w:num w:numId="1">
+    <w:abstractNumId w:val="0"/>
+  </w:num>
+</w:numbering>
+</file>
+
 <file path=word/styles.xml><?xml version="1.0" encoding="utf-8"?>
-<w:styles xmlns:w="http://schemas.openxmlformats.org/wordprocessingml/2006/main" xmlns:w14="http://schemas.microsoft.com/office/word/2010/wordml" xmlns:mc="http://schemas.openxmlformats.org/markup-compatibility/2006" mc:Ignorable="w14">
+<w:styles xmlns:mc="http://schemas.openxmlformats.org/markup-compatibility/2006" xmlns:r="http://schemas.openxmlformats.org/officeDocument/2006/relationships" xmlns:w="http://schemas.openxmlformats.org/wordprocessingml/2006/main" xmlns:w14="http://schemas.microsoft.com/office/word/2010/wordml" xmlns:w15="http://schemas.microsoft.com/office/word/2012/wordml" mc:Ignorable="w14 w15">
   <w:docDefaults>
     <w:rPrDefault>
       <w:rPr>
-        <w:rFonts w:ascii="Liberation Serif" w:hAnsi="Liberation Serif" w:eastAsia="Droid Sans Fallback" w:cs="FreeSans"/>
+        <w:rFonts w:ascii="Liberation Serif" w:eastAsia="Droid Sans Fallback" w:hAnsi="Liberation Serif" w:cs="FreeSans"/>
         <w:szCs w:val="24"/>
         <w:lang w:val="en-US" w:eastAsia="zh-CN" w:bidi="hi-IN"/>
       </w:rPr>
     </w:rPrDefault>
-    <w:pPrDefault>
-      <w:pPr/>
-    </w:pPrDefault>
+    <w:pPrDefault/>
   </w:docDefaults>
-  <w:style w:type="paragraph" w:styleId="Normal">
+  <w:latentStyles w:defLockedState="0" w:defUIPriority="99" w:defSemiHidden="0" w:defUnhideWhenUsed="0" w:defQFormat="0" w:count="371">
+    <w:lsdException w:name="Normal" w:uiPriority="0" w:qFormat="1"/>
+    <w:lsdException w:name="heading 1" w:uiPriority="9" w:qFormat="1"/>
+    <w:lsdException w:name="heading 2" w:semiHidden="1" w:uiPriority="9" w:unhideWhenUsed="1" w:qFormat="1"/>
+    <w:lsdException w:name="heading 3" w:semiHidden="1" w:uiPriority="9" w:unhideWhenUsed="1" w:qFormat="1"/>
+    <w:lsdException w:name="heading 4" w:semiHidden="1" w:uiPriority="9" w:unhideWhenUsed="1" w:qFormat="1"/>
+    <w:lsdException w:name="heading 5" w:semiHidden="1" w:uiPriority="9" w:unhideWhenUsed="1" w:qFormat="1"/>
+    <w:lsdException w:name="heading 6" w:semiHidden="1" w:uiPriority="9" w:unhideWhenUsed="1" w:qFormat="1"/>
+    <w:lsdException w:name="heading 7" w:semiHidden="1" w:uiPriority="9" w:unhideWhenUsed="1" w:qFormat="1"/>
+    <w:lsdException w:name="heading 8" w:semiHidden="1" w:uiPriority="9" w:unhideWhenUsed="1" w:qFormat="1"/>
+    <w:lsdException w:name="heading 9" w:semiHidden="1" w:uiPriority="9" w:unhideWhenUsed="1" w:qFormat="1"/>
+    <w:lsdException w:name="index 1" w:semiHidden="1" w:unhideWhenUsed="1"/>
+    <w:lsdException w:name="index 2" w:semiHidden="1" w:unhideWhenUsed="1"/>
+    <w:lsdException w:name="index 3" w:semiHidden="1" w:unhideWhenUsed="1"/>
+    <w:lsdException w:name="index 4" w:semiHidden="1" w:unhideWhenUsed="1"/>
+    <w:lsdException w:name="index 5" w:semiHidden="1" w:unhideWhenUsed="1"/>
+    <w:lsdException w:name="index 6" w:semiHidden="1" w:unhideWhenUsed="1"/>
+    <w:lsdException w:name="index 7" w:semiHidden="1" w:unhideWhenUsed="1"/>
+    <w:lsdException w:name="index 8" w:semiHidden="1" w:unhideWhenUsed="1"/>
+    <w:lsdException w:name="index 9" w:semiHidden="1" w:unhideWhenUsed="1"/>
+    <w:lsdException w:name="toc 1" w:semiHidden="1" w:uiPriority="39" w:unhideWhenUsed="1"/>
+    <w:lsdException w:name="toc 2" w:semiHidden="1" w:uiPriority="39" w:unhideWhenUsed="1"/>
+    <w:lsdException w:name="toc 3" w:semiHidden="1" w:uiPriority="39" w:unhideWhenUsed="1"/>
+    <w:lsdException w:name="toc 4" w:semiHidden="1" w:uiPriority="39" w:unhideWhenUsed="1"/>
+    <w:lsdException w:name="toc 5" w:semiHidden="1" w:uiPriority="39" w:unhideWhenUsed="1"/>
+    <w:lsdException w:name="toc 6" w:semiHidden="1" w:uiPriority="39" w:unhideWhenUsed="1"/>
+    <w:lsdException w:name="toc 7" w:semiHidden="1" w:uiPriority="39" w:unhideWhenUsed="1"/>
+    <w:lsdException w:name="toc 8" w:semiHidden="1" w:uiPriority="39" w:unhideWhenUsed="1"/>
+    <w:lsdException w:name="toc 9" w:semiHidden="1" w:uiPriority="39" w:unhideWhenUsed="1"/>
+    <w:lsdException w:name="Normal Indent" w:semiHidden="1" w:unhideWhenUsed="1"/>
+    <w:lsdException w:name="footnote text" w:semiHidden="1" w:unhideWhenUsed="1"/>
+    <w:lsdException w:name="annotation text" w:semiHidden="1" w:unhideWhenUsed="1"/>
+    <w:lsdException w:name="header" w:semiHidden="1" w:unhideWhenUsed="1"/>
+    <w:lsdException w:name="footer" w:semiHidden="1" w:unhideWhenUsed="1"/>
+    <w:lsdException w:name="index heading" w:semiHidden="1" w:unhideWhenUsed="1"/>
+    <w:lsdException w:name="caption" w:semiHidden="1" w:uiPriority="35" w:unhideWhenUsed="1" w:qFormat="1"/>
+    <w:lsdException w:name="table of figures" w:semiHidden="1" w:unhideWhenUsed="1"/>
+    <w:lsdException w:name="envelope address" w:semiHidden="1" w:unhideWhenUsed="1"/>
+    <w:lsdException w:name="envelope return" w:semiHidden="1" w:unhideWhenUsed="1"/>
+    <w:lsdException w:name="footnote reference" w:semiHidden="1" w:unhideWhenUsed="1"/>
+    <w:lsdException w:name="annotation reference" w:semiHidden="1" w:unhideWhenUsed="1"/>
+    <w:lsdException w:name="line number" w:semiHidden="1" w:unhideWhenUsed="1"/>
+    <w:lsdException w:name="page number" w:semiHidden="1" w:unhideWhenUsed="1"/>
+    <w:lsdException w:name="endnote reference" w:semiHidden="1" w:unhideWhenUsed="1"/>
+    <w:lsdException w:name="endnote text" w:semiHidden="1" w:unhideWhenUsed="1"/>
+    <w:lsdException w:name="table of authorities" w:semiHidden="1" w:unhideWhenUsed="1"/>
+    <w:lsdException w:name="macro" w:semiHidden="1" w:unhideWhenUsed="1"/>
+    <w:lsdException w:name="toa heading" w:semiHidden="1" w:unhideWhenUsed="1"/>
+    <w:lsdException w:name="List" w:semiHidden="1" w:unhideWhenUsed="1"/>
+    <w:lsdException w:name="List Bullet" w:semiHidden="1" w:unhideWhenUsed="1"/>
+    <w:lsdException w:name="List Number" w:semiHidden="1" w:unhideWhenUsed="1"/>
+    <w:lsdException w:name="List 2" w:semiHidden="1" w:unhideWhenUsed="1"/>
+    <w:lsdException w:name="List 3" w:semiHidden="1" w:unhideWhenUsed="1"/>
+    <w:lsdException w:name="List 4" w:semiHidden="1" w:unhideWhenUsed="1"/>
+    <w:lsdException w:name="List 5" w:semiHidden="1" w:unhideWhenUsed="1"/>
+    <w:lsdException w:name="List Bullet 2" w:semiHidden="1" w:unhideWhenUsed="1"/>
+    <w:lsdException w:name="List Bullet 3" w:semiHidden="1" w:unhideWhenUsed="1"/>
+    <w:lsdException w:name="List Bullet 4" w:semiHidden="1" w:unhideWhenUsed="1"/>
+    <w:lsdException w:name="List Bullet 5" w:semiHidden="1" w:unhideWhenUsed="1"/>
+    <w:lsdException w:name="List Number 2" w:semiHidden="1" w:unhideWhenUsed="1"/>
+    <w:lsdException w:name="List Number 3" w:semiHidden="1" w:unhideWhenUsed="1"/>
+    <w:lsdException w:name="List Number 4" w:semiHidden="1" w:unhideWhenUsed="1"/>
+    <w:lsdException w:name="List Number 5" w:semiHidden="1" w:unhideWhenUsed="1"/>
+    <w:lsdException w:name="Title" w:uiPriority="10" w:qFormat="1"/>
+    <w:lsdException w:name="Closing" w:semiHidden="1" w:unhideWhenUsed="1"/>
+    <w:lsdException w:name="Signature" w:semiHidden="1" w:unhideWhenUsed="1"/>
+    <w:lsdException w:name="Default Paragraph Font" w:semiHidden="1" w:uiPriority="1" w:unhideWhenUsed="1"/>
+    <w:lsdException w:name="Body Text" w:semiHidden="1" w:unhideWhenUsed="1"/>
+    <w:lsdException w:name="Body Text Indent" w:semiHidden="1" w:unhideWhenUsed="1"/>
+    <w:lsdException w:name="List Continue" w:semiHidden="1" w:unhideWhenUsed="1"/>
+    <w:lsdException w:name="List Continue 2" w:semiHidden="1" w:unhideWhenUsed="1"/>
+    <w:lsdException w:name="List Continue 3" w:semiHidden="1" w:unhideWhenUsed="1"/>
+    <w:lsdException w:name="List Continue 4" w:semiHidden="1" w:unhideWhenUsed="1"/>
+    <w:lsdException w:name="List Continue 5" w:semiHidden="1" w:unhideWhenUsed="1"/>
+    <w:lsdException w:name="Message Header" w:semiHidden="1" w:unhideWhenUsed="1"/>
+    <w:lsdException w:name="Subtitle" w:uiPriority="11" w:qFormat="1"/>
+    <w:lsdException w:name="Salutation" w:semiHidden="1" w:unhideWhenUsed="1"/>
+    <w:lsdException w:name="Date" w:semiHidden="1" w:unhideWhenUsed="1"/>
+    <w:lsdException w:name="Body Text First Indent" w:semiHidden="1" w:unhideWhenUsed="1"/>
+    <w:lsdException w:name="Body Text First Indent 2" w:semiHidden="1" w:unhideWhenUsed="1"/>
+    <w:lsdException w:name="Note Heading" w:semiHidden="1" w:unhideWhenUsed="1"/>
+    <w:lsdException w:name="Body Text 2" w:semiHidden="1" w:unhideWhenUsed="1"/>
+    <w:lsdException w:name="Body Text 3" w:semiHidden="1" w:unhideWhenUsed="1"/>
+    <w:lsdException w:name="Body Text Indent 2" w:semiHidden="1" w:unhideWhenUsed="1"/>
+    <w:lsdException w:name="Body Text Indent 3" w:semiHidden="1" w:unhideWhenUsed="1"/>
+    <w:lsdException w:name="Block Text" w:semiHidden="1" w:unhideWhenUsed="1"/>
+    <w:lsdException w:name="Hyperlink" w:semiHidden="1" w:unhideWhenUsed="1"/>
+    <w:lsdException w:name="FollowedHyperlink" w:semiHidden="1" w:unhideWhenUsed="1"/>
+    <w:lsdException w:name="Strong" w:uiPriority="22" w:qFormat="1"/>
+    <w:lsdException w:name="Emphasis" w:uiPriority="20" w:qFormat="1"/>
+    <w:lsdException w:name="Document Map" w:semiHidden="1" w:unhideWhenUsed="1"/>
+    <w:lsdException w:name="Plain Text" w:semiHidden="1" w:unhideWhenUsed="1"/>
+    <w:lsdException w:name="E-mail Signature" w:semiHidden="1" w:unhideWhenUsed="1"/>
+    <w:lsdException w:name="HTML Top of Form" w:semiHidden="1" w:unhideWhenUsed="1"/>
+    <w:lsdException w:name="HTML Bottom of Form" w:semiHidden="1" w:unhideWhenUsed="1"/>
+    <w:lsdException w:name="Normal (Web)" w:semiHidden="1" w:unhideWhenUsed="1"/>
+    <w:lsdException w:name="HTML Acronym" w:semiHidden="1" w:unhideWhenUsed="1"/>
+    <w:lsdException w:name="HTML Address" w:semiHidden="1" w:unhideWhenUsed="1"/>
+    <w:lsdException w:name="HTML Cite" w:semiHidden="1" w:unhideWhenUsed="1"/>
+    <w:lsdException w:name="HTML Code" w:semiHidden="1" w:unhideWhenUsed="1"/>
+    <w:lsdException w:name="HTML Definition" w:semiHidden="1" w:unhideWhenUsed="1"/>
+    <w:lsdException w:name="HTML Keyboard" w:semiHidden="1" w:unhideWhenUsed="1"/>
+    <w:lsdException w:name="HTML Preformatted" w:semiHidden="1" w:unhideWhenUsed="1"/>
+    <w:lsdException w:name="HTML Sample" w:semiHidden="1" w:unhideWhenUsed="1"/>
+    <w:lsdException w:name="HTML Typewriter" w:semiHidden="1" w:unhideWhenUsed="1"/>
+    <w:lsdException w:name="HTML Variable" w:semiHidden="1" w:unhideWhenUsed="1"/>
+    <w:lsdException w:name="Normal Table" w:semiHidden="1" w:unhideWhenUsed="1"/>
+    <w:lsdException w:name="annotation subject" w:semiHidden="1" w:unhideWhenUsed="1"/>
+    <w:lsdException w:name="No List" w:semiHidden="1" w:unhideWhenUsed="1"/>
+    <w:lsdException w:name="Outline List 1" w:semiHidden="1" w:unhideWhenUsed="1"/>
+    <w:lsdException w:name="Outline List 2" w:semiHidden="1" w:unhideWhenUsed="1"/>
+    <w:lsdException w:name="Outline List 3" w:semiHidden="1" w:unhideWhenUsed="1"/>
+    <w:lsdException w:name="Table Simple 1" w:semiHidden="1" w:unhideWhenUsed="1"/>
+    <w:lsdException w:name="Table Simple 2" w:semiHidden="1" w:unhideWhenUsed="1"/>
+    <w:lsdException w:name="Table Simple 3" w:semiHidden="1" w:unhideWhenUsed="1"/>
+    <w:lsdException w:name="Table Classic 1" w:semiHidden="1" w:unhideWhenUsed="1"/>
+    <w:lsdException w:name="Table Classic 2" w:semiHidden="1" w:unhideWhenUsed="1"/>
+    <w:lsdException w:name="Table Classic 3" w:semiHidden="1" w:unhideWhenUsed="1"/>
+    <w:lsdException w:name="Table Classic 4" w:semiHidden="1" w:unhideWhenUsed="1"/>
+    <w:lsdException w:name="Table Colorful 1" w:semiHidden="1" w:unhideWhenUsed="1"/>
+    <w:lsdException w:name="Table Colorful 2" w:semiHidden="1" w:unhideWhenUsed="1"/>
+    <w:lsdException w:name="Table Colorful 3" w:semiHidden="1" w:unhideWhenUsed="1"/>
+    <w:lsdException w:name="Table Columns 1" w:semiHidden="1" w:unhideWhenUsed="1"/>
+    <w:lsdException w:name="Table Columns 2" w:semiHidden="1" w:unhideWhenUsed="1"/>
+    <w:lsdException w:name="Table Columns 3" w:semiHidden="1" w:unhideWhenUsed="1"/>
+    <w:lsdException w:name="Table Columns 4" w:semiHidden="1" w:unhideWhenUsed="1"/>
+    <w:lsdException w:name="Table Columns 5" w:semiHidden="1" w:unhideWhenUsed="1"/>
+    <w:lsdException w:name="Table Grid 1" w:semiHidden="1" w:unhideWhenUsed="1"/>
+    <w:lsdException w:name="Table Grid 2" w:semiHidden="1" w:unhideWhenUsed="1"/>
+    <w:lsdException w:name="Table Grid 3" w:semiHidden="1" w:unhideWhenUsed="1"/>
+    <w:lsdException w:name="Table Grid 4" w:semiHidden="1" w:unhideWhenUsed="1"/>
+    <w:lsdException w:name="Table Grid 5" w:semiHidden="1" w:unhideWhenUsed="1"/>
+    <w:lsdException w:name="Table Grid 6" w:semiHidden="1" w:unhideWhenUsed="1"/>
+    <w:lsdException w:name="Table Grid 7" w:semiHidden="1" w:unhideWhenUsed="1"/>
+    <w:lsdException w:name="Table Grid 8" w:semiHidden="1" w:unhideWhenUsed="1"/>
+    <w:lsdException w:name="Table List 1" w:semiHidden="1" w:unhideWhenUsed="1"/>
+    <w:lsdException w:name="Table List 2" w:semiHidden="1" w:unhideWhenUsed="1"/>
+    <w:lsdException w:name="Table List 3" w:semiHidden="1" w:unhideWhenUsed="1"/>
+    <w:lsdException w:name="Table List 4" w:semiHidden="1" w:unhideWhenUsed="1"/>
+    <w:lsdException w:name="Table List 5" w:semiHidden="1" w:unhideWhenUsed="1"/>
+    <w:lsdException w:name="Table List 6" w:semiHidden="1" w:unhideWhenUsed="1"/>
+    <w:lsdException w:name="Table List 7" w:semiHidden="1" w:unhideWhenUsed="1"/>
+    <w:lsdException w:name="Table List 8" w:semiHidden="1" w:unhideWhenUsed="1"/>
+    <w:lsdException w:name="Table 3D effects 1" w:semiHidden="1" w:unhideWhenUsed="1"/>
+    <w:lsdException w:name="Table 3D effects 2" w:semiHidden="1" w:unhideWhenUsed="1"/>
+    <w:lsdException w:name="Table 3D effects 3" w:semiHidden="1" w:unhideWhenUsed="1"/>
+    <w:lsdException w:name="Table Contemporary" w:semiHidden="1" w:unhideWhenUsed="1"/>
+    <w:lsdException w:name="Table Elegant" w:semiHidden="1" w:unhideWhenUsed="1"/>
+    <w:lsdException w:name="Table Professional" w:semiHidden="1" w:unhideWhenUsed="1"/>
+    <w:lsdException w:name="Table Subtle 1" w:semiHidden="1" w:unhideWhenUsed="1"/>
+    <w:lsdException w:name="Table Subtle 2" w:semiHidden="1" w:unhideWhenUsed="1"/>
+    <w:lsdException w:name="Table Web 1" w:semiHidden="1" w:unhideWhenUsed="1"/>
+    <w:lsdException w:name="Table Web 2" w:semiHidden="1" w:unhideWhenUsed="1"/>
+    <w:lsdException w:name="Table Web 3" w:semiHidden="1" w:unhideWhenUsed="1"/>
+    <w:lsdException w:name="Balloon Text" w:semiHidden="1" w:unhideWhenUsed="1"/>
+    <w:lsdException w:name="Table Grid" w:uiPriority="39"/>
+    <w:lsdException w:name="Table Theme" w:semiHidden="1" w:unhideWhenUsed="1"/>
+    <w:lsdException w:name="Placeholder Text" w:semiHidden="1"/>
+    <w:lsdException w:name="No Spacing" w:uiPriority="1" w:qFormat="1"/>
+    <w:lsdException w:name="Light Shading" w:uiPriority="60"/>
+    <w:lsdException w:name="Light List" w:uiPriority="61"/>
+    <w:lsdException w:name="Light Grid" w:uiPriority="62"/>
+    <w:lsdException w:name="Medium Shading 1" w:uiPriority="63"/>
+    <w:lsdException w:name="Medium Shading 2" w:uiPriority="64"/>
+    <w:lsdException w:name="Medium List 1" w:uiPriority="65"/>
+    <w:lsdException w:name="Medium List 2" w:uiPriority="66"/>
+    <w:lsdException w:name="Medium Grid 1" w:uiPriority="67"/>
+    <w:lsdException w:name="Medium Grid 2" w:uiPriority="68"/>
+    <w:lsdException w:name="Medium Grid 3" w:uiPriority="69"/>
+    <w:lsdException w:name="Dark List" w:uiPriority="70"/>
+    <w:lsdException w:name="Colorful Shading" w:uiPriority="71"/>
+    <w:lsdException w:name="Colorful List" w:uiPriority="72"/>
+    <w:lsdException w:name="Colorful Grid" w:uiPriority="73"/>
+    <w:lsdException w:name="Light Shading Accent 1" w:uiPriority="60"/>
+    <w:lsdException w:name="Light List Accent 1" w:uiPriority="61"/>
+    <w:lsdException w:name="Light Grid Accent 1" w:uiPriority="62"/>
+    <w:lsdException w:name="Medium Shading 1 Accent 1" w:uiPriority="63"/>
+    <w:lsdException w:name="Medium Shading 2 Accent 1" w:uiPriority="64"/>
+    <w:lsdException w:name="Medium List 1 Accent 1" w:uiPriority="65"/>
+    <w:lsdException w:name="Revision" w:semiHidden="1"/>
+    <w:lsdException w:name="List Paragraph" w:uiPriority="34" w:qFormat="1"/>
+    <w:lsdException w:name="Quote" w:uiPriority="29" w:qFormat="1"/>
+    <w:lsdException w:name="Intense Quote" w:uiPriority="30" w:qFormat="1"/>
+    <w:lsdException w:name="Medium List 2 Accent 1" w:uiPriority="66"/>
+    <w:lsdException w:name="Medium Grid 1 Accent 1" w:uiPriority="67"/>
+    <w:lsdException w:name="Medium Grid 2 Accent 1" w:uiPriority="68"/>
+    <w:lsdException w:name="Medium Grid 3 Accent 1" w:uiPriority="69"/>
+    <w:lsdException w:name="Dark List Accent 1" w:uiPriority="70"/>
+    <w:lsdException w:name="Colorful Shading Accent 1" w:uiPriority="71"/>
+    <w:lsdException w:name="Colorful List Accent 1" w:uiPriority="72"/>
+    <w:lsdException w:name="Colorful Grid Accent 1" w:uiPriority="73"/>
+    <w:lsdException w:name="Light Shading Accent 2" w:uiPriority="60"/>
+    <w:lsdException w:name="Light List Accent 2" w:uiPriority="61"/>
+    <w:lsdException w:name="Light Grid Accent 2" w:uiPriority="62"/>
+    <w:lsdException w:name="Medium Shading 1 Accent 2" w:uiPriority="63"/>
+    <w:lsdException w:name="Medium Shading 2 Accent 2" w:uiPriority="64"/>
+    <w:lsdException w:name="Medium List 1 Accent 2" w:uiPriority="65"/>
+    <w:lsdException w:name="Medium List 2 Accent 2" w:uiPriority="66"/>
+    <w:lsdException w:name="Medium Grid 1 Accent 2" w:uiPriority="67"/>
+    <w:lsdException w:name="Medium Grid 2 Accent 2" w:uiPriority="68"/>
+    <w:lsdException w:name="Medium Grid 3 Accent 2" w:uiPriority="69"/>
+    <w:lsdException w:name="Dark List Accent 2" w:uiPriority="70"/>
+    <w:lsdException w:name="Colorful Shading Accent 2" w:uiPriority="71"/>
+    <w:lsdException w:name="Colorful List Accent 2" w:uiPriority="72"/>
+    <w:lsdException w:name="Colorful Grid Accent 2" w:uiPriority="73"/>
+    <w:lsdException w:name="Light Shading Accent 3" w:uiPriority="60"/>
+    <w:lsdException w:name="Light List Accent 3" w:uiPriority="61"/>
+    <w:lsdException w:name="Light Grid Accent 3" w:uiPriority="62"/>
+    <w:lsdException w:name="Medium Shading 1 Accent 3" w:uiPriority="63"/>
+    <w:lsdException w:name="Medium Shading 2 Accent 3" w:uiPriority="64"/>
+    <w:lsdException w:name="Medium List 1 Accent 3" w:uiPriority="65"/>
+    <w:lsdException w:name="Medium List 2 Accent 3" w:uiPriority="66"/>
+    <w:lsdException w:name="Medium Grid 1 Accent 3" w:uiPriority="67"/>
+    <w:lsdException w:name="Medium Grid 2 Accent 3" w:uiPriority="68"/>
+    <w:lsdException w:name="Medium Grid 3 Accent 3" w:uiPriority="69"/>
+    <w:lsdException w:name="Dark List Accent 3" w:uiPriority="70"/>
+    <w:lsdException w:name="Colorful Shading Accent 3" w:uiPriority="71"/>
+    <w:lsdException w:name="Colorful List Accent 3" w:uiPriority="72"/>
+    <w:lsdException w:name="Colorful Grid Accent 3" w:uiPriority="73"/>
+    <w:lsdException w:name="Light Shading Accent 4" w:uiPriority="60"/>
+    <w:lsdException w:name="Light List Accent 4" w:uiPriority="61"/>
+    <w:lsdException w:name="Light Grid Accent 4" w:uiPriority="62"/>
+    <w:lsdException w:name="Medium Shading 1 Accent 4" w:uiPriority="63"/>
+    <w:lsdException w:name="Medium Shading 2 Accent 4" w:uiPriority="64"/>
+    <w:lsdException w:name="Medium List 1 Accent 4" w:uiPriority="65"/>
+    <w:lsdException w:name="Medium List 2 Accent 4" w:uiPriority="66"/>
+    <w:lsdException w:name="Medium Grid 1 Accent 4" w:uiPriority="67"/>
+    <w:lsdException w:name="Medium Grid 2 Accent 4" w:uiPriority="68"/>
+    <w:lsdException w:name="Medium Grid 3 Accent 4" w:uiPriority="69"/>
+    <w:lsdException w:name="Dark List Accent 4" w:uiPriority="70"/>
+    <w:lsdException w:name="Colorful Shading Accent 4" w:uiPriority="71"/>
+    <w:lsdException w:name="Colorful List Accent 4" w:uiPriority="72"/>
+    <w:lsdException w:name="Colorful Grid Accent 4" w:uiPriority="73"/>
+    <w:lsdException w:name="Light Shading Accent 5" w:uiPriority="60"/>
+    <w:lsdException w:name="Light List Accent 5" w:uiPriority="61"/>
+    <w:lsdException w:name="Light Grid Accent 5" w:uiPriority="62"/>
+    <w:lsdException w:name="Medium Shading 1 Accent 5" w:uiPriority="63"/>
+    <w:lsdException w:name="Medium Shading 2 Accent 5" w:uiPriority="64"/>
+    <w:lsdException w:name="Medium List 1 Accent 5" w:uiPriority="65"/>
+    <w:lsdException w:name="Medium List 2 Accent 5" w:uiPriority="66"/>
+    <w:lsdException w:name="Medium Grid 1 Accent 5" w:uiPriority="67"/>
+    <w:lsdException w:name="Medium Grid 2 Accent 5" w:uiPriority="68"/>
+    <w:lsdException w:name="Medium Grid 3 Accent 5" w:uiPriority="69"/>
+    <w:lsdException w:name="Dark List Accent 5" w:uiPriority="70"/>
+    <w:lsdException w:name="Colorful Shading Accent 5" w:uiPriority="71"/>
+    <w:lsdException w:name="Colorful List Accent 5" w:uiPriority="72"/>
+    <w:lsdException w:name="Colorful Grid Accent 5" w:uiPriority="73"/>
+    <w:lsdException w:name="Light Shading Accent 6" w:uiPriority="60"/>
+    <w:lsdException w:name="Light List Accent 6" w:uiPriority="61"/>
+    <w:lsdException w:name="Light Grid Accent 6" w:uiPriority="62"/>
+    <w:lsdException w:name="Medium Shading 1 Accent 6" w:uiPriority="63"/>
+    <w:lsdException w:name="Medium Shading 2 Accent 6" w:uiPriority="64"/>
+    <w:lsdException w:name="Medium List 1 Accent 6" w:uiPriority="65"/>
+    <w:lsdException w:name="Medium List 2 Accent 6" w:uiPriority="66"/>
+    <w:lsdException w:name="Medium Grid 1 Accent 6" w:uiPriority="67"/>
+    <w:lsdException w:name="Medium Grid 2 Accent 6" w:uiPriority="68"/>
+    <w:lsdException w:name="Medium Grid 3 Accent 6" w:uiPriority="69"/>
+    <w:lsdException w:name="Dark List Accent 6" w:uiPriority="70"/>
+    <w:lsdException w:name="Colorful Shading Accent 6" w:uiPriority="71"/>
+    <w:lsdException w:name="Colorful List Accent 6" w:uiPriority="72"/>
+    <w:lsdException w:name="Colorful Grid Accent 6" w:uiPriority="73"/>
+    <w:lsdException w:name="Subtle Emphasis" w:uiPriority="19" w:qFormat="1"/>
+    <w:lsdException w:name="Intense Emphasis" w:uiPriority="21" w:qFormat="1"/>
+    <w:lsdException w:name="Subtle Reference" w:uiPriority="31" w:qFormat="1"/>
+    <w:lsdException w:name="Intense Reference" w:uiPriority="32" w:qFormat="1"/>
+    <w:lsdException w:name="Book Title" w:uiPriority="33" w:qFormat="1"/>
+    <w:lsdException w:name="Bibliography" w:semiHidden="1" w:uiPriority="37" w:unhideWhenUsed="1"/>
+    <w:lsdException w:name="TOC Heading" w:semiHidden="1" w:uiPriority="39" w:unhideWhenUsed="1" w:qFormat="1"/>
+    <w:lsdException w:name="Plain Table 1" w:uiPriority="41"/>
+    <w:lsdException w:name="Plain Table 2" w:uiPriority="42"/>
+    <w:lsdException w:name="Plain Table 3" w:uiPriority="43"/>
+    <w:lsdException w:name="Plain Table 4" w:uiPriority="44"/>
+    <w:lsdException w:name="Plain Table 5" w:uiPriority="45"/>
+    <w:lsdException w:name="Grid Table Light" w:uiPriority="40"/>
+    <w:lsdException w:name="Grid Table 1 Light" w:uiPriority="46"/>
+    <w:lsdException w:name="Grid Table 2" w:uiPriority="47"/>
+    <w:lsdException w:name="Grid Table 3" w:uiPriority="48"/>
+    <w:lsdException w:name="Grid Table 4" w:uiPriority="49"/>
+    <w:lsdException w:name="Grid Table 5 Dark" w:uiPriority="50"/>
+    <w:lsdException w:name="Grid Table 6 Colorful" w:uiPriority="51"/>
+    <w:lsdException w:name="Grid Table 7 Colorful" w:uiPriority="52"/>
+    <w:lsdException w:name="Grid Table 1 Light Accent 1" w:uiPriority="46"/>
+    <w:lsdException w:name="Grid Table 2 Accent 1" w:uiPriority="47"/>
+    <w:lsdException w:name="Grid Table 3 Accent 1" w:uiPriority="48"/>
+    <w:lsdException w:name="Grid Table 4 Accent 1" w:uiPriority="49"/>
+    <w:lsdException w:name="Grid Table 5 Dark Accent 1" w:uiPriority="50"/>
+    <w:lsdException w:name="Grid Table 6 Colorful Accent 1" w:uiPriority="51"/>
+    <w:lsdException w:name="Grid Table 7 Colorful Accent 1" w:uiPriority="52"/>
+    <w:lsdException w:name="Grid Table 1 Light Accent 2" w:uiPriority="46"/>
+    <w:lsdException w:name="Grid Table 2 Accent 2" w:uiPriority="47"/>
+    <w:lsdException w:name="Grid Table 3 Accent 2" w:uiPriority="48"/>
+    <w:lsdException w:name="Grid Table 4 Accent 2" w:uiPriority="49"/>
+    <w:lsdException w:name="Grid Table 5 Dark Accent 2" w:uiPriority="50"/>
+    <w:lsdException w:name="Grid Table 6 Colorful Accent 2" w:uiPriority="51"/>
+    <w:lsdException w:name="Grid Table 7 Colorful Accent 2" w:uiPriority="52"/>
+    <w:lsdException w:name="Grid Table 1 Light Accent 3" w:uiPriority="46"/>
+    <w:lsdException w:name="Grid Table 2 Accent 3" w:uiPriority="47"/>
+    <w:lsdException w:name="Grid Table 3 Accent 3" w:uiPriority="48"/>
+    <w:lsdException w:name="Grid Table 4 Accent 3" w:uiPriority="49"/>
+    <w:lsdException w:name="Grid Table 5 Dark Accent 3" w:uiPriority="50"/>
+    <w:lsdException w:name="Grid Table 6 Colorful Accent 3" w:uiPriority="51"/>
+    <w:lsdException w:name="Grid Table 7 Colorful Accent 3" w:uiPriority="52"/>
+    <w:lsdException w:name="Grid Table 1 Light Accent 4" w:uiPriority="46"/>
+    <w:lsdException w:name="Grid Table 2 Accent 4" w:uiPriority="47"/>
+    <w:lsdException w:name="Grid Table 3 Accent 4" w:uiPriority="48"/>
+    <w:lsdException w:name="Grid Table 4 Accent 4" w:uiPriority="49"/>
+    <w:lsdException w:name="Grid Table 5 Dark Accent 4" w:uiPriority="50"/>
+    <w:lsdException w:name="Grid Table 6 Colorful Accent 4" w:uiPriority="51"/>
+    <w:lsdException w:name="Grid Table 7 Colorful Accent 4" w:uiPriority="52"/>
+    <w:lsdException w:name="Grid Table 1 Light Accent 5" w:uiPriority="46"/>
+    <w:lsdException w:name="Grid Table 2 Accent 5" w:uiPriority="47"/>
+    <w:lsdException w:name="Grid Table 3 Accent 5" w:uiPriority="48"/>
+    <w:lsdException w:name="Grid Table 4 Accent 5" w:uiPriority="49"/>
+    <w:lsdException w:name="Grid Table 5 Dark Accent 5" w:uiPriority="50"/>
+    <w:lsdException w:name="Grid Table 6 Colorful Accent 5" w:uiPriority="51"/>
+    <w:lsdException w:name="Grid Table 7 Colorful Accent 5" w:uiPriority="52"/>
+    <w:lsdException w:name="Grid Table 1 Light Accent 6" w:uiPriority="46"/>
+    <w:lsdException w:name="Grid Table 2 Accent 6" w:uiPriority="47"/>
+    <w:lsdException w:name="Grid Table 3 Accent 6" w:uiPriority="48"/>
+    <w:lsdException w:name="Grid Table 4 Accent 6" w:uiPriority="49"/>
+    <w:lsdException w:name="Grid Table 5 Dark Accent 6" w:uiPriority="50"/>
+    <w:lsdException w:name="Grid Table 6 Colorful Accent 6" w:uiPriority="51"/>
+    <w:lsdException w:name="Grid Table 7 Colorful Accent 6" w:uiPriority="52"/>
+    <w:lsdException w:name="List Table 1 Light" w:uiPriority="46"/>
+    <w:lsdException w:name="List Table 2" w:uiPriority="47"/>
+    <w:lsdException w:name="List Table 3" w:uiPriority="48"/>
+    <w:lsdException w:name="List Table 4" w:uiPriority="49"/>
+    <w:lsdException w:name="List Table 5 Dark" w:uiPriority="50"/>
+    <w:lsdException w:name="List Table 6 Colorful" w:uiPriority="51"/>
+    <w:lsdException w:name="List Table 7 Colorful" w:uiPriority="52"/>
+    <w:lsdException w:name="List Table 1 Light Accent 1" w:uiPriority="46"/>
+    <w:lsdException w:name="List Table 2 Accent 1" w:uiPriority="47"/>
+    <w:lsdException w:name="List Table 3 Accent 1" w:uiPriority="48"/>
+    <w:lsdException w:name="List Table 4 Accent 1" w:uiPriority="49"/>
+    <w:lsdException w:name="List Table 5 Dark Accent 1" w:uiPriority="50"/>
+    <w:lsdException w:name="List Table 6 Colorful Accent 1" w:uiPriority="51"/>
+    <w:lsdException w:name="List Table 7 Colorful Accent 1" w:uiPriority="52"/>
+    <w:lsdException w:name="List Table 1 Light Accent 2" w:uiPriority="46"/>
+    <w:lsdException w:name="List Table 2 Accent 2" w:uiPriority="47"/>
+    <w:lsdException w:name="List Table 3 Accent 2" w:uiPriority="48"/>
+    <w:lsdException w:name="List Table 4 Accent 2" w:uiPriority="49"/>
+    <w:lsdException w:name="List Table 5 Dark Accent 2" w:uiPriority="50"/>
+    <w:lsdException w:name="List Table 6 Colorful Accent 2" w:uiPriority="51"/>
+    <w:lsdException w:name="List Table 7 Colorful Accent 2" w:uiPriority="52"/>
+    <w:lsdException w:name="List Table 1 Light Accent 3" w:uiPriority="46"/>
+    <w:lsdException w:name="List Table 2 Accent 3" w:uiPriority="47"/>
+    <w:lsdException w:name="List Table 3 Accent 3" w:uiPriority="48"/>
+    <w:lsdException w:name="List Table 4 Accent 3" w:uiPriority="49"/>
+    <w:lsdException w:name="List Table 5 Dark Accent 3" w:uiPriority="50"/>
+    <w:lsdException w:name="List Table 6 Colorful Accent 3" w:uiPriority="51"/>
+    <w:lsdException w:name="List Table 7 Colorful Accent 3" w:uiPriority="52"/>
+    <w:lsdException w:name="List Table 1 Light Accent 4" w:uiPriority="46"/>
+    <w:lsdException w:name="List Table 2 Accent 4" w:uiPriority="47"/>
+    <w:lsdException w:name="List Table 3 Accent 4" w:uiPriority="48"/>
+    <w:lsdException w:name="List Table 4 Accent 4" w:uiPriority="49"/>
+    <w:lsdException w:name="List Table 5 Dark Accent 4" w:uiPriority="50"/>
+    <w:lsdException w:name="List Table 6 Colorful Accent 4" w:uiPriority="51"/>
+    <w:lsdException w:name="List Table 7 Colorful Accent 4" w:uiPriority="52"/>
+    <w:lsdException w:name="List Table 1 Light Accent 5" w:uiPriority="46"/>
+    <w:lsdException w:name="List Table 2 Accent 5" w:uiPriority="47"/>
+    <w:lsdException w:name="List Table 3 Accent 5" w:uiPriority="48"/>
+    <w:lsdException w:name="List Table 4 Accent 5" w:uiPriority="49"/>
+    <w:lsdException w:name="List Table 5 Dark Accent 5" w:uiPriority="50"/>
+    <w:lsdException w:name="List Table 6 Colorful Accent 5" w:uiPriority="51"/>
+    <w:lsdException w:name="List Table 7 Colorful Accent 5" w:uiPriority="52"/>
+    <w:lsdException w:name="List Table 1 Light Accent 6" w:uiPriority="46"/>
+    <w:lsdException w:name="List Table 2 Accent 6" w:uiPriority="47"/>
+    <w:lsdException w:name="List Table 3 Accent 6" w:uiPriority="48"/>
+    <w:lsdException w:name="List Table 4 Accent 6" w:uiPriority="49"/>
+    <w:lsdException w:name="List Table 5 Dark Accent 6" w:uiPriority="50"/>
+    <w:lsdException w:name="List Table 6 Colorful Accent 6" w:uiPriority="51"/>
+    <w:lsdException w:name="List Table 7 Colorful Accent 6" w:uiPriority="52"/>
+  </w:latentStyles>
+  <w:style w:type="paragraph" w:default="1" w:styleId="Normal">
     <w:name w:val="Normal"/>
     <w:pPr>
-      <w:widowControl w:val="false"/>
-      <w:suppressAutoHyphens w:val="true"/>
-      <w:bidi w:val="0"/>
-      <w:jc w:val="left"/>
+      <w:widowControl w:val="0"/>
+      <w:suppressAutoHyphens/>
     </w:pPr>
     <w:rPr>
-      <w:rFonts w:ascii="Liberation Serif" w:hAnsi="Liberation Serif" w:eastAsia="Droid Sans Fallback" w:cs="FreeSans"/>
       <w:color w:val="00000A"/>
       <w:sz w:val="24"/>
-      <w:szCs w:val="24"/>
-      <w:lang w:val="en-US" w:eastAsia="zh-CN" w:bidi="hi-IN"/>
     </w:rPr>
   </w:style>
-  <w:style w:type="paragraph" w:styleId="Heading">
+  <w:style w:type="character" w:default="1" w:styleId="DefaultParagraphFont">
+    <w:name w:val="Default Paragraph Font"/>
+    <w:uiPriority w:val="1"/>
+    <w:semiHidden/>
+    <w:unhideWhenUsed/>
+  </w:style>
+  <w:style w:type="table" w:default="1" w:styleId="TableNormal">
+    <w:name w:val="Normal Table"/>
+    <w:uiPriority w:val="99"/>
+    <w:semiHidden/>
+    <w:unhideWhenUsed/>
+    <w:tblPr>
+      <w:tblInd w:w="0" w:type="dxa"/>
+      <w:tblCellMar>
+        <w:top w:w="0" w:type="dxa"/>
+        <w:left w:w="108" w:type="dxa"/>
+        <w:bottom w:w="0" w:type="dxa"/>
+        <w:right w:w="108" w:type="dxa"/>
+      </w:tblCellMar>
+    </w:tblPr>
+  </w:style>
+  <w:style w:type="numbering" w:default="1" w:styleId="NoList">
+    <w:name w:val="No List"/>
+    <w:uiPriority w:val="99"/>
+    <w:semiHidden/>
+    <w:unhideWhenUsed/>
+  </w:style>
+  <w:style w:type="paragraph" w:customStyle="1" w:styleId="Heading">
     <w:name w:val="Heading"/>
     <w:basedOn w:val="Normal"/>
     <w:next w:val="TextBody"/>
@@ -452,50 +833,54 @@
       <w:spacing w:before="240" w:after="120"/>
     </w:pPr>
     <w:rPr>
-      <w:rFonts w:ascii="Liberation Sans" w:hAnsi="Liberation Sans" w:eastAsia="Droid Sans Fallback" w:cs="FreeSans"/>
+      <w:rFonts w:ascii="Liberation Sans" w:hAnsi="Liberation Sans"/>
       <w:sz w:val="28"/>
       <w:szCs w:val="28"/>
     </w:rPr>
   </w:style>
-  <w:style w:type="paragraph" w:styleId="TextBody">
+  <w:style w:type="paragraph" w:customStyle="1" w:styleId="TextBody">
     <w:name w:val="Text Body"/>
     <w:basedOn w:val="Normal"/>
     <w:pPr>
-      <w:spacing w:lineRule="auto" w:line="288" w:before="0" w:after="140"/>
+      <w:spacing w:after="140" w:line="288" w:lineRule="auto"/>
     </w:pPr>
-    <w:rPr/>
   </w:style>
   <w:style w:type="paragraph" w:styleId="List">
     <w:name w:val="List"/>
     <w:basedOn w:val="TextBody"/>
-    <w:pPr/>
-    <w:rPr>
-      <w:rFonts w:cs="FreeSans"/>
-    </w:rPr>
   </w:style>
   <w:style w:type="paragraph" w:styleId="Caption">
-    <w:name w:val="Caption"/>
+    <w:name w:val="caption"/>
     <w:basedOn w:val="Normal"/>
     <w:pPr>
       <w:suppressLineNumbers/>
       <w:spacing w:before="120" w:after="120"/>
     </w:pPr>
     <w:rPr>
-      <w:rFonts w:cs="FreeSans"/>
       <w:i/>
       <w:iCs/>
-      <w:sz w:val="24"/>
-      <w:szCs w:val="24"/>
     </w:rPr>
   </w:style>
-  <w:style w:type="paragraph" w:styleId="Index">
+  <w:style w:type="paragraph" w:customStyle="1" w:styleId="Index">
     <w:name w:val="Index"/>
     <w:basedOn w:val="Normal"/>
     <w:pPr>
       <w:suppressLineNumbers/>
     </w:pPr>
+  </w:style>
+  <w:style w:type="paragraph" w:styleId="ListParagraph">
+    <w:name w:val="List Paragraph"/>
+    <w:basedOn w:val="Normal"/>
+    <w:uiPriority w:val="34"/>
+    <w:qFormat/>
+    <w:rsid w:val="00832C98"/>
+    <w:pPr>
+      <w:ind w:left="720"/>
+      <w:contextualSpacing/>
+    </w:pPr>
     <w:rPr>
-      <w:rFonts w:cs="FreeSans"/>
+      <w:rFonts w:cs="Mangal"/>
+      <w:szCs w:val="21"/>
     </w:rPr>
   </w:style>
 </w:styles>
@@ -503,7 +888,10 @@
 
 <file path=word/charts/chart1.xml><?xml version="1.0" encoding="utf-8"?>
 <c:chartSpace xmlns:c="http://schemas.openxmlformats.org/drawingml/2006/chart" xmlns:a="http://schemas.openxmlformats.org/drawingml/2006/main" xmlns:r="http://schemas.openxmlformats.org/officeDocument/2006/relationships">
+  <c:date1904 val="1"/>
   <c:lang val="en-US"/>
+  <c:roundedCorners val="1"/>
+  <c:style val="2"/>
   <c:chart>
     <c:title>
       <c:tx>
@@ -515,7 +903,7 @@
               <a:defRPr/>
             </a:pPr>
             <a:r>
-              <a:rPr sz="1300">
+              <a:rPr lang="en-US" sz="1300">
                 <a:latin typeface="Arial"/>
               </a:rPr>
               <a:t>Error in (LU - H) as a function of n</a:t>
@@ -523,8 +911,9 @@
           </a:p>
         </c:rich>
       </c:tx>
-      <c:layout/>
+      <c:overlay val="1"/>
     </c:title>
+    <c:autoTitleDeleted val="0"/>
     <c:plotArea>
       <c:layout/>
       <c:scatterChart>
@@ -545,9 +934,6 @@
             </c:strRef>
           </c:tx>
           <c:spPr>
-            <a:solidFill>
-              <a:srgbClr val="004586"/>
-            </a:solidFill>
             <a:ln w="28800">
               <a:noFill/>
             </a:ln>
@@ -557,7 +943,7 @@
             <c:size val="8"/>
             <c:spPr>
               <a:solidFill>
-                <a:srgbClr val="ee4000"/>
+                <a:srgbClr val="EE4000"/>
               </a:solidFill>
             </c:spPr>
           </c:marker>
@@ -640,66 +1026,74 @@
                   <c:v>0</c:v>
                 </c:pt>
                 <c:pt idx="2">
-                  <c:v>2.77555756156289E-017</c:v>
+                  <c:v>2.7755575615628901E-17</c:v>
                 </c:pt>
                 <c:pt idx="3">
-                  <c:v>2.77555756156289E-017</c:v>
+                  <c:v>2.7755575615628901E-17</c:v>
                 </c:pt>
                 <c:pt idx="4">
-                  <c:v>2.77555756156289E-017</c:v>
+                  <c:v>2.7755575615628901E-17</c:v>
                 </c:pt>
                 <c:pt idx="5">
-                  <c:v>2.77555756156289E-017</c:v>
+                  <c:v>2.7755575615628901E-17</c:v>
                 </c:pt>
                 <c:pt idx="6">
-                  <c:v>2.77555756156289E-017</c:v>
+                  <c:v>2.7755575615628901E-17</c:v>
                 </c:pt>
                 <c:pt idx="7">
-                  <c:v>2.77555756156289E-017</c:v>
+                  <c:v>2.7755575615628901E-17</c:v>
                 </c:pt>
                 <c:pt idx="8">
-                  <c:v>2.77555756156289E-017</c:v>
+                  <c:v>2.7755575615628901E-17</c:v>
                 </c:pt>
                 <c:pt idx="9">
-                  <c:v>2.77555756156289E-017</c:v>
+                  <c:v>2.7755575615628901E-17</c:v>
                 </c:pt>
                 <c:pt idx="10">
-                  <c:v>2.77555756156289E-017</c:v>
+                  <c:v>2.7755575615628901E-17</c:v>
                 </c:pt>
                 <c:pt idx="11">
-                  <c:v>2.77555756156289E-017</c:v>
+                  <c:v>2.7755575615628901E-17</c:v>
                 </c:pt>
                 <c:pt idx="12">
-                  <c:v>2.77555756156289E-017</c:v>
+                  <c:v>2.7755575615628901E-17</c:v>
                 </c:pt>
                 <c:pt idx="13">
-                  <c:v>2.77555756156289E-017</c:v>
+                  <c:v>2.7755575615628901E-17</c:v>
                 </c:pt>
                 <c:pt idx="14">
-                  <c:v>2.77555756156289E-017</c:v>
+                  <c:v>2.7755575615628901E-17</c:v>
                 </c:pt>
                 <c:pt idx="15">
-                  <c:v>2.77555756156289E-017</c:v>
+                  <c:v>2.7755575615628901E-17</c:v>
                 </c:pt>
                 <c:pt idx="16">
-                  <c:v>2.77555756156289E-017</c:v>
+                  <c:v>2.7755575615628901E-17</c:v>
                 </c:pt>
                 <c:pt idx="17">
-                  <c:v>2.77555756156289E-017</c:v>
+                  <c:v>2.7755575615628901E-17</c:v>
                 </c:pt>
                 <c:pt idx="18">
-                  <c:v>2.77555756156289E-017</c:v>
+                  <c:v>2.7755575615628901E-17</c:v>
                 </c:pt>
               </c:numCache>
             </c:numRef>
           </c:yVal>
           <c:smooth val="0"/>
         </c:ser>
-        <c:axId val="24501793"/>
-        <c:axId val="42078428"/>
+        <c:dLbls>
+          <c:showLegendKey val="0"/>
+          <c:showVal val="0"/>
+          <c:showCatName val="0"/>
+          <c:showSerName val="0"/>
+          <c:showPercent val="0"/>
+          <c:showBubbleSize val="0"/>
+        </c:dLbls>
+        <c:axId val="327656552"/>
+        <c:axId val="327658120"/>
       </c:scatterChart>
       <c:valAx>
-        <c:axId val="24501793"/>
+        <c:axId val="327656552"/>
         <c:scaling>
           <c:orientation val="minMax"/>
         </c:scaling>
@@ -715,7 +1109,7 @@
                   <a:defRPr/>
                 </a:pPr>
                 <a:r>
-                  <a:rPr sz="900">
+                  <a:rPr lang="en-US" sz="900">
                     <a:latin typeface="Arial"/>
                   </a:rPr>
                   <a:t>n</a:t>
@@ -723,23 +1117,25 @@
               </a:p>
             </c:rich>
           </c:tx>
-          <c:layout/>
+          <c:overlay val="1"/>
         </c:title>
+        <c:numFmt formatCode="General" sourceLinked="1"/>
         <c:majorTickMark val="out"/>
         <c:minorTickMark val="none"/>
         <c:tickLblPos val="nextTo"/>
         <c:spPr>
           <a:ln>
             <a:solidFill>
-              <a:srgbClr val="b3b3b3"/>
+              <a:srgbClr val="B3B3B3"/>
             </a:solidFill>
           </a:ln>
         </c:spPr>
-        <c:crossAx val="42078428"/>
+        <c:crossAx val="327658120"/>
         <c:crosses val="autoZero"/>
+        <c:crossBetween val="midCat"/>
       </c:valAx>
       <c:valAx>
-        <c:axId val="42078428"/>
+        <c:axId val="327658120"/>
         <c:scaling>
           <c:orientation val="minMax"/>
         </c:scaling>
@@ -749,7 +1145,7 @@
           <c:spPr>
             <a:ln>
               <a:solidFill>
-                <a:srgbClr val="b3b3b3"/>
+                <a:srgbClr val="B3B3B3"/>
               </a:solidFill>
             </a:ln>
           </c:spPr>
@@ -764,7 +1160,7 @@
                   <a:defRPr/>
                 </a:pPr>
                 <a:r>
-                  <a:rPr sz="900">
+                  <a:rPr lang="en-US" sz="900">
                     <a:latin typeface="Arial"/>
                   </a:rPr>
                   <a:t>error in (LU - H)</a:t>
@@ -772,35 +1168,39 @@
               </a:p>
             </c:rich>
           </c:tx>
-          <c:layout/>
+          <c:overlay val="1"/>
         </c:title>
+        <c:numFmt formatCode="General" sourceLinked="1"/>
         <c:majorTickMark val="out"/>
         <c:minorTickMark val="none"/>
         <c:tickLblPos val="nextTo"/>
         <c:spPr>
           <a:ln>
             <a:solidFill>
-              <a:srgbClr val="b3b3b3"/>
+              <a:srgbClr val="B3B3B3"/>
             </a:solidFill>
           </a:ln>
         </c:spPr>
-        <c:crossAx val="24501793"/>
+        <c:crossAx val="327656552"/>
         <c:crossesAt val="0"/>
+        <c:crossBetween val="midCat"/>
       </c:valAx>
       <c:spPr>
         <a:noFill/>
         <a:ln>
           <a:solidFill>
-            <a:srgbClr val="b3b3b3"/>
+            <a:srgbClr val="B3B3B3"/>
           </a:solidFill>
         </a:ln>
       </c:spPr>
     </c:plotArea>
     <c:plotVisOnly val="1"/>
+    <c:dispBlanksAs val="zero"/>
+    <c:showDLblsOverMax val="1"/>
   </c:chart>
   <c:spPr>
     <a:solidFill>
-      <a:srgbClr val="ffffff"/>
+      <a:srgbClr val="FFFFFF"/>
     </a:solidFill>
     <a:ln w="18360">
       <a:solidFill>
@@ -814,7 +1214,10 @@
 
 <file path=word/charts/chart2.xml><?xml version="1.0" encoding="utf-8"?>
 <c:chartSpace xmlns:c="http://schemas.openxmlformats.org/drawingml/2006/chart" xmlns:a="http://schemas.openxmlformats.org/drawingml/2006/main" xmlns:r="http://schemas.openxmlformats.org/officeDocument/2006/relationships">
+  <c:date1904 val="1"/>
   <c:lang val="en-US"/>
+  <c:roundedCorners val="1"/>
+  <c:style val="2"/>
   <c:chart>
     <c:title>
       <c:tx>
@@ -826,7 +1229,7 @@
               <a:defRPr/>
             </a:pPr>
             <a:r>
-              <a:rPr sz="1300">
+              <a:rPr lang="en-US" sz="1300">
                 <a:latin typeface="Arial"/>
               </a:rPr>
               <a:t>Error of (Hx - b) as a function of n for x solved with LU</a:t>
@@ -834,8 +1237,9 @@
           </a:p>
         </c:rich>
       </c:tx>
-      <c:layout/>
+      <c:overlay val="1"/>
     </c:title>
+    <c:autoTitleDeleted val="0"/>
     <c:plotArea>
       <c:layout/>
       <c:scatterChart>
@@ -856,9 +1260,6 @@
             </c:strRef>
           </c:tx>
           <c:spPr>
-            <a:solidFill>
-              <a:srgbClr val="004586"/>
-            </a:solidFill>
             <a:ln w="28800">
               <a:noFill/>
             </a:ln>
@@ -868,7 +1269,7 @@
             <c:size val="8"/>
             <c:spPr>
               <a:solidFill>
-                <a:srgbClr val="ee4000"/>
+                <a:srgbClr val="EE4000"/>
               </a:solidFill>
             </c:spPr>
           </c:marker>
@@ -945,72 +1346,80 @@
                 <c:formatCode>General</c:formatCode>
                 <c:ptCount val="19"/>
                 <c:pt idx="0">
-                  <c:v>2.77555756156289E-017</c:v>
+                  <c:v>2.7755575615628901E-17</c:v>
                 </c:pt>
                 <c:pt idx="1">
-                  <c:v>8.32667268468867E-017</c:v>
+                  <c:v>8.3266726846886704E-17</c:v>
                 </c:pt>
                 <c:pt idx="2">
-                  <c:v>1.59594559789866E-016</c:v>
+                  <c:v>1.5959455978986601E-16</c:v>
                 </c:pt>
                 <c:pt idx="3">
-                  <c:v>5.79397640976254E-016</c:v>
+                  <c:v>5.7939764097625396E-16</c:v>
                 </c:pt>
                 <c:pt idx="4">
-                  <c:v>1.54737334057131E-015</c:v>
+                  <c:v>1.54737334057131E-15</c:v>
                 </c:pt>
                 <c:pt idx="5">
-                  <c:v>3.89965837399586E-015</c:v>
+                  <c:v>3.89965837399586E-15</c:v>
                 </c:pt>
                 <c:pt idx="6">
-                  <c:v>9.40003283544932E-015</c:v>
+                  <c:v>9.4000328354493203E-15</c:v>
                 </c:pt>
                 <c:pt idx="7">
-                  <c:v>3.07525272608133E-014</c:v>
+                  <c:v>3.0752527260813301E-14</c:v>
                 </c:pt>
                 <c:pt idx="8">
-                  <c:v>5.62757848134032E-014</c:v>
+                  <c:v>5.6275784813403197E-14</c:v>
                 </c:pt>
                 <c:pt idx="9">
-                  <c:v>1.1320575011263E-013</c:v>
+                  <c:v>1.1320575011263E-13</c:v>
                 </c:pt>
                 <c:pt idx="10">
-                  <c:v>2.66686602272068E-013</c:v>
+                  <c:v>2.6668660227206799E-13</c:v>
                 </c:pt>
                 <c:pt idx="11">
-                  <c:v>4.24847745145954E-013</c:v>
+                  <c:v>4.2484774514595398E-13</c:v>
                 </c:pt>
                 <c:pt idx="12">
-                  <c:v>9.87606314952058E-013</c:v>
+                  <c:v>9.8760631495205794E-13</c:v>
                 </c:pt>
                 <c:pt idx="13">
-                  <c:v>5.72219985425174E-014</c:v>
+                  <c:v>5.7221998542517405E-14</c:v>
                 </c:pt>
                 <c:pt idx="14">
-                  <c:v>2.95437987936971E-013</c:v>
+                  <c:v>2.9543798793697098E-13</c:v>
                 </c:pt>
                 <c:pt idx="15">
-                  <c:v>2.5930000656279E-014</c:v>
+                  <c:v>2.5930000656278999E-14</c:v>
                 </c:pt>
                 <c:pt idx="16">
-                  <c:v>2.38410397431892E-014</c:v>
+                  <c:v>2.3841039743189199E-14</c:v>
                 </c:pt>
                 <c:pt idx="17">
-                  <c:v>6.18470635558384E-015</c:v>
+                  <c:v>6.18470635558384E-15</c:v>
                 </c:pt>
                 <c:pt idx="18">
-                  <c:v>5.39076209827121E-015</c:v>
+                  <c:v>5.3907620982712102E-15</c:v>
                 </c:pt>
               </c:numCache>
             </c:numRef>
           </c:yVal>
           <c:smooth val="0"/>
         </c:ser>
-        <c:axId val="81378800"/>
-        <c:axId val="63467692"/>
+        <c:dLbls>
+          <c:showLegendKey val="0"/>
+          <c:showVal val="0"/>
+          <c:showCatName val="0"/>
+          <c:showSerName val="0"/>
+          <c:showPercent val="0"/>
+          <c:showBubbleSize val="0"/>
+        </c:dLbls>
+        <c:axId val="440984640"/>
+        <c:axId val="440986208"/>
       </c:scatterChart>
       <c:valAx>
-        <c:axId val="81378800"/>
+        <c:axId val="440984640"/>
         <c:scaling>
           <c:orientation val="minMax"/>
         </c:scaling>
@@ -1026,7 +1435,7 @@
                   <a:defRPr/>
                 </a:pPr>
                 <a:r>
-                  <a:rPr sz="900">
+                  <a:rPr lang="en-US" sz="900">
                     <a:latin typeface="Arial"/>
                   </a:rPr>
                   <a:t>n</a:t>
@@ -1034,23 +1443,25 @@
               </a:p>
             </c:rich>
           </c:tx>
-          <c:layout/>
+          <c:overlay val="1"/>
         </c:title>
+        <c:numFmt formatCode="General" sourceLinked="1"/>
         <c:majorTickMark val="out"/>
         <c:minorTickMark val="none"/>
         <c:tickLblPos val="nextTo"/>
         <c:spPr>
           <a:ln>
             <a:solidFill>
-              <a:srgbClr val="b3b3b3"/>
+              <a:srgbClr val="B3B3B3"/>
             </a:solidFill>
           </a:ln>
         </c:spPr>
-        <c:crossAx val="63467692"/>
+        <c:crossAx val="440986208"/>
         <c:crosses val="autoZero"/>
+        <c:crossBetween val="midCat"/>
       </c:valAx>
       <c:valAx>
-        <c:axId val="63467692"/>
+        <c:axId val="440986208"/>
         <c:scaling>
           <c:orientation val="minMax"/>
         </c:scaling>
@@ -1060,7 +1471,7 @@
           <c:spPr>
             <a:ln>
               <a:solidFill>
-                <a:srgbClr val="b3b3b3"/>
+                <a:srgbClr val="B3B3B3"/>
               </a:solidFill>
             </a:ln>
           </c:spPr>
@@ -1075,7 +1486,7 @@
                   <a:defRPr/>
                 </a:pPr>
                 <a:r>
-                  <a:rPr sz="900">
+                  <a:rPr lang="en-US" sz="900">
                     <a:latin typeface="Arial"/>
                   </a:rPr>
                   <a:t>error of (Hx - b)</a:t>
@@ -1083,35 +1494,39 @@
               </a:p>
             </c:rich>
           </c:tx>
-          <c:layout/>
+          <c:overlay val="1"/>
         </c:title>
+        <c:numFmt formatCode="General" sourceLinked="1"/>
         <c:majorTickMark val="out"/>
         <c:minorTickMark val="none"/>
         <c:tickLblPos val="nextTo"/>
         <c:spPr>
           <a:ln>
             <a:solidFill>
-              <a:srgbClr val="b3b3b3"/>
+              <a:srgbClr val="B3B3B3"/>
             </a:solidFill>
           </a:ln>
         </c:spPr>
-        <c:crossAx val="81378800"/>
+        <c:crossAx val="440984640"/>
         <c:crossesAt val="0"/>
+        <c:crossBetween val="midCat"/>
       </c:valAx>
       <c:spPr>
         <a:noFill/>
         <a:ln>
           <a:solidFill>
-            <a:srgbClr val="b3b3b3"/>
+            <a:srgbClr val="B3B3B3"/>
           </a:solidFill>
         </a:ln>
       </c:spPr>
     </c:plotArea>
     <c:plotVisOnly val="1"/>
+    <c:dispBlanksAs val="zero"/>
+    <c:showDLblsOverMax val="1"/>
   </c:chart>
   <c:spPr>
     <a:solidFill>
-      <a:srgbClr val="ffffff"/>
+      <a:srgbClr val="FFFFFF"/>
     </a:solidFill>
     <a:ln w="18360">
       <a:solidFill>
@@ -1125,7 +1540,10 @@
 
 <file path=word/charts/chart3.xml><?xml version="1.0" encoding="utf-8"?>
 <c:chartSpace xmlns:c="http://schemas.openxmlformats.org/drawingml/2006/chart" xmlns:a="http://schemas.openxmlformats.org/drawingml/2006/main" xmlns:r="http://schemas.openxmlformats.org/officeDocument/2006/relationships">
+  <c:date1904 val="1"/>
   <c:lang val="en-US"/>
+  <c:roundedCorners val="1"/>
+  <c:style val="2"/>
   <c:chart>
     <c:title>
       <c:tx>
@@ -1137,7 +1555,7 @@
               <a:defRPr/>
             </a:pPr>
             <a:r>
-              <a:rPr sz="1300">
+              <a:rPr lang="en-US" sz="1300">
                 <a:latin typeface="Arial"/>
               </a:rPr>
               <a:t>Error of (Hx - b) as a function of n</a:t>
@@ -1145,8 +1563,9 @@
           </a:p>
         </c:rich>
       </c:tx>
-      <c:layout/>
+      <c:overlay val="1"/>
     </c:title>
+    <c:autoTitleDeleted val="0"/>
     <c:plotArea>
       <c:layout/>
       <c:scatterChart>
@@ -1167,9 +1586,6 @@
             </c:strRef>
           </c:tx>
           <c:spPr>
-            <a:solidFill>
-              <a:srgbClr val="004586"/>
-            </a:solidFill>
             <a:ln w="28800">
               <a:noFill/>
             </a:ln>
@@ -1179,7 +1595,7 @@
             <c:size val="8"/>
             <c:spPr>
               <a:solidFill>
-                <a:srgbClr val="ee4000"/>
+                <a:srgbClr val="EE4000"/>
               </a:solidFill>
             </c:spPr>
           </c:marker>
@@ -1256,72 +1672,80 @@
                 <c:formatCode>General</c:formatCode>
                 <c:ptCount val="19"/>
                 <c:pt idx="0">
-                  <c:v>2.77555756156289E-017</c:v>
+                  <c:v>2.7755575615628901E-17</c:v>
                 </c:pt>
                 <c:pt idx="1">
-                  <c:v>8.32667268468867E-017</c:v>
+                  <c:v>8.3266726846886704E-17</c:v>
                 </c:pt>
                 <c:pt idx="2">
-                  <c:v>1.59594559789866E-016</c:v>
+                  <c:v>1.5959455978986601E-16</c:v>
                 </c:pt>
                 <c:pt idx="3">
-                  <c:v>5.79397640976254E-016</c:v>
+                  <c:v>5.7939764097625396E-16</c:v>
                 </c:pt>
                 <c:pt idx="4">
-                  <c:v>1.54737334057131E-015</c:v>
+                  <c:v>1.54737334057131E-15</c:v>
                 </c:pt>
                 <c:pt idx="5">
-                  <c:v>3.89965837399586E-015</c:v>
+                  <c:v>3.89965837399586E-15</c:v>
                 </c:pt>
                 <c:pt idx="6">
-                  <c:v>9.40003283544932E-015</c:v>
+                  <c:v>9.4000328354493203E-15</c:v>
                 </c:pt>
                 <c:pt idx="7">
-                  <c:v>3.07525272608133E-014</c:v>
+                  <c:v>3.0752527260813301E-14</c:v>
                 </c:pt>
                 <c:pt idx="8">
-                  <c:v>5.62757848134032E-014</c:v>
+                  <c:v>5.6275784813403197E-14</c:v>
                 </c:pt>
                 <c:pt idx="9">
-                  <c:v>1.1320575011263E-013</c:v>
+                  <c:v>1.1320575011263E-13</c:v>
                 </c:pt>
                 <c:pt idx="10">
-                  <c:v>2.66686602272068E-013</c:v>
+                  <c:v>2.6668660227206799E-13</c:v>
                 </c:pt>
                 <c:pt idx="11">
-                  <c:v>4.24847745145954E-013</c:v>
+                  <c:v>4.2484774514595398E-13</c:v>
                 </c:pt>
                 <c:pt idx="12">
-                  <c:v>9.87606314952058E-013</c:v>
+                  <c:v>9.8760631495205794E-13</c:v>
                 </c:pt>
                 <c:pt idx="13">
-                  <c:v>5.72219985425174E-014</c:v>
+                  <c:v>5.7221998542517405E-14</c:v>
                 </c:pt>
                 <c:pt idx="14">
-                  <c:v>2.95437987936971E-013</c:v>
+                  <c:v>2.9543798793697098E-13</c:v>
                 </c:pt>
                 <c:pt idx="15">
-                  <c:v>2.5930000656279E-014</c:v>
+                  <c:v>2.5930000656278999E-14</c:v>
                 </c:pt>
                 <c:pt idx="16">
-                  <c:v>2.38410397431892E-014</c:v>
+                  <c:v>2.3841039743189199E-14</c:v>
                 </c:pt>
                 <c:pt idx="17">
-                  <c:v>6.18470635558384E-015</c:v>
+                  <c:v>6.18470635558384E-15</c:v>
                 </c:pt>
                 <c:pt idx="18">
-                  <c:v>5.39076209827121E-015</c:v>
+                  <c:v>5.3907620982712102E-15</c:v>
                 </c:pt>
               </c:numCache>
             </c:numRef>
           </c:yVal>
           <c:smooth val="0"/>
         </c:ser>
-        <c:axId val="35764886"/>
-        <c:axId val="28353085"/>
+        <c:dLbls>
+          <c:showLegendKey val="0"/>
+          <c:showVal val="0"/>
+          <c:showCatName val="0"/>
+          <c:showSerName val="0"/>
+          <c:showPercent val="0"/>
+          <c:showBubbleSize val="0"/>
+        </c:dLbls>
+        <c:axId val="440986992"/>
+        <c:axId val="440983464"/>
       </c:scatterChart>
       <c:valAx>
-        <c:axId val="35764886"/>
+        <c:axId val="440986992"/>
         <c:scaling>
           <c:orientation val="minMax"/>
         </c:scaling>
@@ -1337,7 +1761,7 @@
                   <a:defRPr/>
                 </a:pPr>
                 <a:r>
-                  <a:rPr sz="900">
+                  <a:rPr lang="en-US" sz="900">
                     <a:latin typeface="Arial"/>
                   </a:rPr>
                   <a:t>n</a:t>
@@ -1345,23 +1769,25 @@
               </a:p>
             </c:rich>
           </c:tx>
-          <c:layout/>
+          <c:overlay val="1"/>
         </c:title>
+        <c:numFmt formatCode="General" sourceLinked="1"/>
         <c:majorTickMark val="out"/>
         <c:minorTickMark val="none"/>
         <c:tickLblPos val="nextTo"/>
         <c:spPr>
           <a:ln>
             <a:solidFill>
-              <a:srgbClr val="b3b3b3"/>
+              <a:srgbClr val="B3B3B3"/>
             </a:solidFill>
           </a:ln>
         </c:spPr>
-        <c:crossAx val="28353085"/>
+        <c:crossAx val="440983464"/>
         <c:crosses val="autoZero"/>
+        <c:crossBetween val="midCat"/>
       </c:valAx>
       <c:valAx>
-        <c:axId val="28353085"/>
+        <c:axId val="440983464"/>
         <c:scaling>
           <c:orientation val="minMax"/>
         </c:scaling>
@@ -1371,7 +1797,7 @@
           <c:spPr>
             <a:ln>
               <a:solidFill>
-                <a:srgbClr val="b3b3b3"/>
+                <a:srgbClr val="B3B3B3"/>
               </a:solidFill>
             </a:ln>
           </c:spPr>
@@ -1386,7 +1812,7 @@
                   <a:defRPr/>
                 </a:pPr>
                 <a:r>
-                  <a:rPr sz="900">
+                  <a:rPr lang="en-US" sz="900">
                     <a:latin typeface="Arial"/>
                   </a:rPr>
                   <a:t>error of (Hx - b)</a:t>
@@ -1394,35 +1820,39 @@
               </a:p>
             </c:rich>
           </c:tx>
-          <c:layout/>
+          <c:overlay val="1"/>
         </c:title>
+        <c:numFmt formatCode="General" sourceLinked="1"/>
         <c:majorTickMark val="out"/>
         <c:minorTickMark val="none"/>
         <c:tickLblPos val="nextTo"/>
         <c:spPr>
           <a:ln>
             <a:solidFill>
-              <a:srgbClr val="b3b3b3"/>
+              <a:srgbClr val="B3B3B3"/>
             </a:solidFill>
           </a:ln>
         </c:spPr>
-        <c:crossAx val="35764886"/>
+        <c:crossAx val="440986992"/>
         <c:crossesAt val="0"/>
+        <c:crossBetween val="midCat"/>
       </c:valAx>
       <c:spPr>
         <a:noFill/>
         <a:ln>
           <a:solidFill>
-            <a:srgbClr val="b3b3b3"/>
+            <a:srgbClr val="B3B3B3"/>
           </a:solidFill>
         </a:ln>
       </c:spPr>
     </c:plotArea>
     <c:plotVisOnly val="1"/>
+    <c:dispBlanksAs val="zero"/>
+    <c:showDLblsOverMax val="1"/>
   </c:chart>
   <c:spPr>
     <a:solidFill>
-      <a:srgbClr val="ffffff"/>
+      <a:srgbClr val="FFFFFF"/>
     </a:solidFill>
     <a:ln w="18360">
       <a:solidFill>
@@ -1436,7 +1866,10 @@
 
 <file path=word/charts/chart4.xml><?xml version="1.0" encoding="utf-8"?>
 <c:chartSpace xmlns:c="http://schemas.openxmlformats.org/drawingml/2006/chart" xmlns:a="http://schemas.openxmlformats.org/drawingml/2006/main" xmlns:r="http://schemas.openxmlformats.org/officeDocument/2006/relationships">
+  <c:date1904 val="1"/>
   <c:lang val="en-US"/>
+  <c:roundedCorners val="1"/>
+  <c:style val="2"/>
   <c:chart>
     <c:title>
       <c:tx>
@@ -1448,7 +1881,7 @@
               <a:defRPr/>
             </a:pPr>
             <a:r>
-              <a:rPr sz="1300">
+              <a:rPr lang="en-US" sz="1300">
                 <a:latin typeface="Arial"/>
               </a:rPr>
               <a:t>Error of (Hx - b) as a function of n</a:t>
@@ -1456,8 +1889,9 @@
           </a:p>
         </c:rich>
       </c:tx>
-      <c:layout/>
+      <c:overlay val="1"/>
     </c:title>
+    <c:autoTitleDeleted val="0"/>
     <c:plotArea>
       <c:layout/>
       <c:scatterChart>
@@ -1478,9 +1912,6 @@
             </c:strRef>
           </c:tx>
           <c:spPr>
-            <a:solidFill>
-              <a:srgbClr val="004586"/>
-            </a:solidFill>
             <a:ln w="28800">
               <a:noFill/>
             </a:ln>
@@ -1490,7 +1921,7 @@
             <c:size val="8"/>
             <c:spPr>
               <a:solidFill>
-                <a:srgbClr val="ee4000"/>
+                <a:srgbClr val="EE4000"/>
               </a:solidFill>
             </c:spPr>
           </c:marker>
@@ -1567,72 +1998,80 @@
                 <c:formatCode>General</c:formatCode>
                 <c:ptCount val="19"/>
                 <c:pt idx="0">
-                  <c:v>2.77555756156289E-017</c:v>
+                  <c:v>2.7755575615628901E-17</c:v>
                 </c:pt>
                 <c:pt idx="1">
-                  <c:v>8.32667268468867E-017</c:v>
+                  <c:v>8.3266726846886704E-17</c:v>
                 </c:pt>
                 <c:pt idx="2">
-                  <c:v>1.59594559789866E-016</c:v>
+                  <c:v>1.5959455978986601E-16</c:v>
                 </c:pt>
                 <c:pt idx="3">
-                  <c:v>5.79397640976254E-016</c:v>
+                  <c:v>5.7939764097625396E-16</c:v>
                 </c:pt>
                 <c:pt idx="4">
-                  <c:v>1.54737334057131E-015</c:v>
+                  <c:v>1.54737334057131E-15</c:v>
                 </c:pt>
                 <c:pt idx="5">
-                  <c:v>3.89965837399586E-015</c:v>
+                  <c:v>3.89965837399586E-15</c:v>
                 </c:pt>
                 <c:pt idx="6">
-                  <c:v>9.40003283544932E-015</c:v>
+                  <c:v>9.4000328354493203E-15</c:v>
                 </c:pt>
                 <c:pt idx="7">
-                  <c:v>3.07525272608133E-014</c:v>
+                  <c:v>3.0752527260813301E-14</c:v>
                 </c:pt>
                 <c:pt idx="8">
-                  <c:v>5.62757848134032E-014</c:v>
+                  <c:v>5.6275784813403197E-14</c:v>
                 </c:pt>
                 <c:pt idx="9">
-                  <c:v>1.1320575011263E-013</c:v>
+                  <c:v>1.1320575011263E-13</c:v>
                 </c:pt>
                 <c:pt idx="10">
-                  <c:v>2.66686602272068E-013</c:v>
+                  <c:v>2.6668660227206799E-13</c:v>
                 </c:pt>
                 <c:pt idx="11">
-                  <c:v>4.24847745145954E-013</c:v>
+                  <c:v>4.2484774514595398E-13</c:v>
                 </c:pt>
                 <c:pt idx="12">
-                  <c:v>9.87606314952058E-013</c:v>
+                  <c:v>9.8760631495205794E-13</c:v>
                 </c:pt>
                 <c:pt idx="13">
-                  <c:v>5.72219985425174E-014</c:v>
+                  <c:v>5.7221998542517405E-14</c:v>
                 </c:pt>
                 <c:pt idx="14">
-                  <c:v>2.95437987936971E-013</c:v>
+                  <c:v>2.9543798793697098E-13</c:v>
                 </c:pt>
                 <c:pt idx="15">
-                  <c:v>2.5930000656279E-014</c:v>
+                  <c:v>2.5930000656278999E-14</c:v>
                 </c:pt>
                 <c:pt idx="16">
-                  <c:v>2.38410397431892E-014</c:v>
+                  <c:v>2.3841039743189199E-14</c:v>
                 </c:pt>
                 <c:pt idx="17">
-                  <c:v>6.18470635558384E-015</c:v>
+                  <c:v>6.18470635558384E-15</c:v>
                 </c:pt>
                 <c:pt idx="18">
-                  <c:v>5.39076209827121E-015</c:v>
+                  <c:v>5.3907620982712102E-15</c:v>
                 </c:pt>
               </c:numCache>
             </c:numRef>
           </c:yVal>
           <c:smooth val="0"/>
         </c:ser>
-        <c:axId val="14279588"/>
-        <c:axId val="49770263"/>
+        <c:dLbls>
+          <c:showLegendKey val="0"/>
+          <c:showVal val="0"/>
+          <c:showCatName val="0"/>
+          <c:showSerName val="0"/>
+          <c:showPercent val="0"/>
+          <c:showBubbleSize val="0"/>
+        </c:dLbls>
+        <c:axId val="327316480"/>
+        <c:axId val="327315304"/>
       </c:scatterChart>
       <c:valAx>
-        <c:axId val="14279588"/>
+        <c:axId val="327316480"/>
         <c:scaling>
           <c:orientation val="minMax"/>
         </c:scaling>
@@ -1648,7 +2087,7 @@
                   <a:defRPr/>
                 </a:pPr>
                 <a:r>
-                  <a:rPr sz="900">
+                  <a:rPr lang="en-US" sz="900">
                     <a:latin typeface="Arial"/>
                   </a:rPr>
                   <a:t>n</a:t>
@@ -1656,23 +2095,25 @@
               </a:p>
             </c:rich>
           </c:tx>
-          <c:layout/>
+          <c:overlay val="1"/>
         </c:title>
+        <c:numFmt formatCode="General" sourceLinked="1"/>
         <c:majorTickMark val="out"/>
         <c:minorTickMark val="none"/>
         <c:tickLblPos val="nextTo"/>
         <c:spPr>
           <a:ln>
             <a:solidFill>
-              <a:srgbClr val="b3b3b3"/>
+              <a:srgbClr val="B3B3B3"/>
             </a:solidFill>
           </a:ln>
         </c:spPr>
-        <c:crossAx val="49770263"/>
+        <c:crossAx val="327315304"/>
         <c:crosses val="autoZero"/>
+        <c:crossBetween val="midCat"/>
       </c:valAx>
       <c:valAx>
-        <c:axId val="49770263"/>
+        <c:axId val="327315304"/>
         <c:scaling>
           <c:orientation val="minMax"/>
         </c:scaling>
@@ -1682,7 +2123,7 @@
           <c:spPr>
             <a:ln>
               <a:solidFill>
-                <a:srgbClr val="b3b3b3"/>
+                <a:srgbClr val="B3B3B3"/>
               </a:solidFill>
             </a:ln>
           </c:spPr>
@@ -1697,7 +2138,7 @@
                   <a:defRPr/>
                 </a:pPr>
                 <a:r>
-                  <a:rPr sz="900">
+                  <a:rPr lang="en-US" sz="900">
                     <a:latin typeface="Arial"/>
                   </a:rPr>
                   <a:t>Error of (Hx - b)</a:t>
@@ -1705,35 +2146,39 @@
               </a:p>
             </c:rich>
           </c:tx>
-          <c:layout/>
+          <c:overlay val="1"/>
         </c:title>
+        <c:numFmt formatCode="General" sourceLinked="1"/>
         <c:majorTickMark val="out"/>
         <c:minorTickMark val="none"/>
         <c:tickLblPos val="nextTo"/>
         <c:spPr>
           <a:ln>
             <a:solidFill>
-              <a:srgbClr val="b3b3b3"/>
+              <a:srgbClr val="B3B3B3"/>
             </a:solidFill>
           </a:ln>
         </c:spPr>
-        <c:crossAx val="14279588"/>
+        <c:crossAx val="327316480"/>
         <c:crossesAt val="0"/>
+        <c:crossBetween val="midCat"/>
       </c:valAx>
       <c:spPr>
         <a:noFill/>
         <a:ln>
           <a:solidFill>
-            <a:srgbClr val="b3b3b3"/>
+            <a:srgbClr val="B3B3B3"/>
           </a:solidFill>
         </a:ln>
       </c:spPr>
     </c:plotArea>
     <c:plotVisOnly val="1"/>
+    <c:dispBlanksAs val="zero"/>
+    <c:showDLblsOverMax val="1"/>
   </c:chart>
   <c:spPr>
     <a:solidFill>
-      <a:srgbClr val="ffffff"/>
+      <a:srgbClr val="FFFFFF"/>
     </a:solidFill>
     <a:ln w="18360">
       <a:solidFill>
@@ -1743,4 +2188,265 @@
     </a:ln>
   </c:spPr>
 </c:chartSpace>
+</file>
+
+<file path=word/theme/theme1.xml><?xml version="1.0" encoding="utf-8"?>
+<a:theme xmlns:a="http://schemas.openxmlformats.org/drawingml/2006/main" name="Office Theme">
+  <a:themeElements>
+    <a:clrScheme name="Office">
+      <a:dk1>
+        <a:sysClr val="windowText" lastClr="000000"/>
+      </a:dk1>
+      <a:lt1>
+        <a:sysClr val="window" lastClr="FFFFFF"/>
+      </a:lt1>
+      <a:dk2>
+        <a:srgbClr val="44546A"/>
+      </a:dk2>
+      <a:lt2>
+        <a:srgbClr val="E7E6E6"/>
+      </a:lt2>
+      <a:accent1>
+        <a:srgbClr val="5B9BD5"/>
+      </a:accent1>
+      <a:accent2>
+        <a:srgbClr val="ED7D31"/>
+      </a:accent2>
+      <a:accent3>
+        <a:srgbClr val="A5A5A5"/>
+      </a:accent3>
+      <a:accent4>
+        <a:srgbClr val="FFC000"/>
+      </a:accent4>
+      <a:accent5>
+        <a:srgbClr val="4472C4"/>
+      </a:accent5>
+      <a:accent6>
+        <a:srgbClr val="70AD47"/>
+      </a:accent6>
+      <a:hlink>
+        <a:srgbClr val="0563C1"/>
+      </a:hlink>
+      <a:folHlink>
+        <a:srgbClr val="954F72"/>
+      </a:folHlink>
+    </a:clrScheme>
+    <a:fontScheme name="Office">
+      <a:majorFont>
+        <a:latin typeface="Calibri Light" panose="020F0302020204030204"/>
+        <a:ea typeface=""/>
+        <a:cs typeface=""/>
+        <a:font script="Jpan" typeface="ＭＳ ゴシック"/>
+        <a:font script="Hang" typeface="맑은 고딕"/>
+        <a:font script="Hans" typeface="宋体"/>
+        <a:font script="Hant" typeface="新細明體"/>
+        <a:font script="Arab" typeface="Times New Roman"/>
+        <a:font script="Hebr" typeface="Times New Roman"/>
+        <a:font script="Thai" typeface="Angsana New"/>
+        <a:font script="Ethi" typeface="Nyala"/>
+        <a:font script="Beng" typeface="Vrinda"/>
+        <a:font script="Gujr" typeface="Shruti"/>
+        <a:font script="Khmr" typeface="MoolBoran"/>
+        <a:font script="Knda" typeface="Tunga"/>
+        <a:font script="Guru" typeface="Raavi"/>
+        <a:font script="Cans" typeface="Euphemia"/>
+        <a:font script="Cher" typeface="Plantagenet Cherokee"/>
+        <a:font script="Yiii" typeface="Microsoft Yi Baiti"/>
+        <a:font script="Tibt" typeface="Microsoft Himalaya"/>
+        <a:font script="Thaa" typeface="MV Boli"/>
+        <a:font script="Deva" typeface="Mangal"/>
+        <a:font script="Telu" typeface="Gautami"/>
+        <a:font script="Taml" typeface="Latha"/>
+        <a:font script="Syrc" typeface="Estrangelo Edessa"/>
+        <a:font script="Orya" typeface="Kalinga"/>
+        <a:font script="Mlym" typeface="Kartika"/>
+        <a:font script="Laoo" typeface="DokChampa"/>
+        <a:font script="Sinh" typeface="Iskoola Pota"/>
+        <a:font script="Mong" typeface="Mongolian Baiti"/>
+        <a:font script="Viet" typeface="Times New Roman"/>
+        <a:font script="Uigh" typeface="Microsoft Uighur"/>
+        <a:font script="Geor" typeface="Sylfaen"/>
+      </a:majorFont>
+      <a:minorFont>
+        <a:latin typeface="Calibri" panose="020F0502020204030204"/>
+        <a:ea typeface=""/>
+        <a:cs typeface=""/>
+        <a:font script="Jpan" typeface="ＭＳ 明朝"/>
+        <a:font script="Hang" typeface="맑은 고딕"/>
+        <a:font script="Hans" typeface="宋体"/>
+        <a:font script="Hant" typeface="新細明體"/>
+        <a:font script="Arab" typeface="Arial"/>
+        <a:font script="Hebr" typeface="Arial"/>
+        <a:font script="Thai" typeface="Cordia New"/>
+        <a:font script="Ethi" typeface="Nyala"/>
+        <a:font script="Beng" typeface="Vrinda"/>
+        <a:font script="Gujr" typeface="Shruti"/>
+        <a:font script="Khmr" typeface="DaunPenh"/>
+        <a:font script="Knda" typeface="Tunga"/>
+        <a:font script="Guru" typeface="Raavi"/>
+        <a:font script="Cans" typeface="Euphemia"/>
+        <a:font script="Cher" typeface="Plantagenet Cherokee"/>
+        <a:font script="Yiii" typeface="Microsoft Yi Baiti"/>
+        <a:font script="Tibt" typeface="Microsoft Himalaya"/>
+        <a:font script="Thaa" typeface="MV Boli"/>
+        <a:font script="Deva" typeface="Mangal"/>
+        <a:font script="Telu" typeface="Gautami"/>
+        <a:font script="Taml" typeface="Latha"/>
+        <a:font script="Syrc" typeface="Estrangelo Edessa"/>
+        <a:font script="Orya" typeface="Kalinga"/>
+        <a:font script="Mlym" typeface="Kartika"/>
+        <a:font script="Laoo" typeface="DokChampa"/>
+        <a:font script="Sinh" typeface="Iskoola Pota"/>
+        <a:font script="Mong" typeface="Mongolian Baiti"/>
+        <a:font script="Viet" typeface="Arial"/>
+        <a:font script="Uigh" typeface="Microsoft Uighur"/>
+        <a:font script="Geor" typeface="Sylfaen"/>
+      </a:minorFont>
+    </a:fontScheme>
+    <a:fmtScheme name="Office">
+      <a:fillStyleLst>
+        <a:solidFill>
+          <a:schemeClr val="phClr"/>
+        </a:solidFill>
+        <a:gradFill rotWithShape="1">
+          <a:gsLst>
+            <a:gs pos="0">
+              <a:schemeClr val="phClr">
+                <a:lumMod val="110000"/>
+                <a:satMod val="105000"/>
+                <a:tint val="67000"/>
+              </a:schemeClr>
+            </a:gs>
+            <a:gs pos="50000">
+              <a:schemeClr val="phClr">
+                <a:lumMod val="105000"/>
+                <a:satMod val="103000"/>
+                <a:tint val="73000"/>
+              </a:schemeClr>
+            </a:gs>
+            <a:gs pos="100000">
+              <a:schemeClr val="phClr">
+                <a:lumMod val="105000"/>
+                <a:satMod val="109000"/>
+                <a:tint val="81000"/>
+              </a:schemeClr>
+            </a:gs>
+          </a:gsLst>
+          <a:lin ang="5400000" scaled="0"/>
+        </a:gradFill>
+        <a:gradFill rotWithShape="1">
+          <a:gsLst>
+            <a:gs pos="0">
+              <a:schemeClr val="phClr">
+                <a:satMod val="103000"/>
+                <a:lumMod val="102000"/>
+                <a:tint val="94000"/>
+              </a:schemeClr>
+            </a:gs>
+            <a:gs pos="50000">
+              <a:schemeClr val="phClr">
+                <a:satMod val="110000"/>
+                <a:lumMod val="100000"/>
+                <a:shade val="100000"/>
+              </a:schemeClr>
+            </a:gs>
+            <a:gs pos="100000">
+              <a:schemeClr val="phClr">
+                <a:lumMod val="99000"/>
+                <a:satMod val="120000"/>
+                <a:shade val="78000"/>
+              </a:schemeClr>
+            </a:gs>
+          </a:gsLst>
+          <a:lin ang="5400000" scaled="0"/>
+        </a:gradFill>
+      </a:fillStyleLst>
+      <a:lnStyleLst>
+        <a:ln w="6350" cap="flat" cmpd="sng" algn="ctr">
+          <a:solidFill>
+            <a:schemeClr val="phClr"/>
+          </a:solidFill>
+          <a:prstDash val="solid"/>
+          <a:miter lim="800000"/>
+        </a:ln>
+        <a:ln w="12700" cap="flat" cmpd="sng" algn="ctr">
+          <a:solidFill>
+            <a:schemeClr val="phClr"/>
+          </a:solidFill>
+          <a:prstDash val="solid"/>
+          <a:miter lim="800000"/>
+        </a:ln>
+        <a:ln w="19050" cap="flat" cmpd="sng" algn="ctr">
+          <a:solidFill>
+            <a:schemeClr val="phClr"/>
+          </a:solidFill>
+          <a:prstDash val="solid"/>
+          <a:miter lim="800000"/>
+        </a:ln>
+      </a:lnStyleLst>
+      <a:effectStyleLst>
+        <a:effectStyle>
+          <a:effectLst/>
+        </a:effectStyle>
+        <a:effectStyle>
+          <a:effectLst/>
+        </a:effectStyle>
+        <a:effectStyle>
+          <a:effectLst>
+            <a:outerShdw blurRad="57150" dist="19050" dir="5400000" algn="ctr" rotWithShape="0">
+              <a:srgbClr val="000000">
+                <a:alpha val="63000"/>
+              </a:srgbClr>
+            </a:outerShdw>
+          </a:effectLst>
+        </a:effectStyle>
+      </a:effectStyleLst>
+      <a:bgFillStyleLst>
+        <a:solidFill>
+          <a:schemeClr val="phClr"/>
+        </a:solidFill>
+        <a:solidFill>
+          <a:schemeClr val="phClr">
+            <a:tint val="95000"/>
+            <a:satMod val="170000"/>
+          </a:schemeClr>
+        </a:solidFill>
+        <a:gradFill rotWithShape="1">
+          <a:gsLst>
+            <a:gs pos="0">
+              <a:schemeClr val="phClr">
+                <a:tint val="93000"/>
+                <a:satMod val="150000"/>
+                <a:shade val="98000"/>
+                <a:lumMod val="102000"/>
+              </a:schemeClr>
+            </a:gs>
+            <a:gs pos="50000">
+              <a:schemeClr val="phClr">
+                <a:tint val="98000"/>
+                <a:satMod val="130000"/>
+                <a:shade val="90000"/>
+                <a:lumMod val="103000"/>
+              </a:schemeClr>
+            </a:gs>
+            <a:gs pos="100000">
+              <a:schemeClr val="phClr">
+                <a:shade val="63000"/>
+                <a:satMod val="120000"/>
+              </a:schemeClr>
+            </a:gs>
+          </a:gsLst>
+          <a:lin ang="5400000" scaled="0"/>
+        </a:gradFill>
+      </a:bgFillStyleLst>
+    </a:fmtScheme>
+  </a:themeElements>
+  <a:objectDefaults/>
+  <a:extraClrSchemeLst/>
+  <a:extLst>
+    <a:ext uri="{05A4C25C-085E-4340-85A3-A5531E510DB2}">
+      <thm15:themeFamily xmlns:thm15="http://schemas.microsoft.com/office/thememl/2012/main" name="Office Theme" id="{62F939B6-93AF-4DB8-9C6B-D6C7DFDC589F}" vid="{4A3C46E8-61CC-4603-A589-7422A47A8E4A}"/>
+    </a:ext>
+  </a:extLst>
+</a:theme>
 </file>
</xml_diff>